<commit_message>
Sélection des langues refaite
</commit_message>
<xml_diff>
--- a/Documentation/Student Invaders v1.1 - SJM.docx
+++ b/Documentation/Student Invaders v1.1 - SJM.docx
@@ -1,45 +1,45 @@
 
 <file path=word/document.xml><?xml version="1.0" encoding="utf-8"?>
-<w:document xmlns:wpc="http://schemas.microsoft.com/office/word/2010/wordprocessingCanvas" xmlns:cx="http://schemas.microsoft.com/office/drawing/2014/chartex" xmlns:cx1="http://schemas.microsoft.com/office/drawing/2015/9/8/chartex" xmlns:cx2="http://schemas.microsoft.com/office/drawing/2015/10/21/chartex" xmlns:cx3="http://schemas.microsoft.com/office/drawing/2016/5/9/chartex" xmlns:cx4="http://schemas.microsoft.com/office/drawing/2016/5/10/chartex" xmlns:cx5="http://schemas.microsoft.com/office/drawing/2016/5/11/chartex" xmlns:cx6="http://schemas.microsoft.com/office/drawing/2016/5/12/chartex" xmlns:cx7="http://schemas.microsoft.com/office/drawing/2016/5/13/chartex" xmlns:cx8="http://schemas.microsoft.com/office/drawing/2016/5/14/chartex" xmlns:mc="http://schemas.openxmlformats.org/markup-compatibility/2006" xmlns:aink="http://schemas.microsoft.com/office/drawing/2016/ink" xmlns:am3d="http://schemas.microsoft.com/office/drawing/2017/model3d" xmlns:o="urn:schemas-microsoft-com:office:office" xmlns:r="http://schemas.openxmlformats.org/officeDocument/2006/relationships" xmlns:m="http://schemas.openxmlformats.org/officeDocument/2006/math" xmlns:v="urn:schemas-microsoft-com:vml" xmlns:wp14="http://schemas.microsoft.com/office/word/2010/wordprocessingDrawing" xmlns:wp="http://schemas.openxmlformats.org/drawingml/2006/wordprocessingDrawing" xmlns:w10="urn:schemas-microsoft-com:office:word" xmlns:w="http://schemas.openxmlformats.org/wordprocessingml/2006/main" xmlns:w14="http://schemas.microsoft.com/office/word/2010/wordml" xmlns:w15="http://schemas.microsoft.com/office/word/2012/wordml" xmlns:w16cid="http://schemas.microsoft.com/office/word/2016/wordml/cid" xmlns:w16se="http://schemas.microsoft.com/office/word/2015/wordml/symex" xmlns:wpg="http://schemas.microsoft.com/office/word/2010/wordprocessingGroup" xmlns:wpi="http://schemas.microsoft.com/office/word/2010/wordprocessingInk" xmlns:wne="http://schemas.microsoft.com/office/word/2006/wordml" xmlns:wps="http://schemas.microsoft.com/office/word/2010/wordprocessingShape" mc:Ignorable="w14 w15 w16se w16cid wp14">
+<w:document xmlns:wpc="http://schemas.microsoft.com/office/word/2010/wordprocessingCanvas" xmlns:cx="http://schemas.microsoft.com/office/drawing/2014/chartex" xmlns:cx1="http://schemas.microsoft.com/office/drawing/2015/9/8/chartex" xmlns:mc="http://schemas.openxmlformats.org/markup-compatibility/2006" xmlns:o="urn:schemas-microsoft-com:office:office" xmlns:r="http://schemas.openxmlformats.org/officeDocument/2006/relationships" xmlns:m="http://schemas.openxmlformats.org/officeDocument/2006/math" xmlns:v="urn:schemas-microsoft-com:vml" xmlns:wp14="http://schemas.microsoft.com/office/word/2010/wordprocessingDrawing" xmlns:wp="http://schemas.openxmlformats.org/drawingml/2006/wordprocessingDrawing" xmlns:w10="urn:schemas-microsoft-com:office:word" xmlns:w="http://schemas.openxmlformats.org/wordprocessingml/2006/main" xmlns:w14="http://schemas.microsoft.com/office/word/2010/wordml" xmlns:w15="http://schemas.microsoft.com/office/word/2012/wordml" xmlns:w16se="http://schemas.microsoft.com/office/word/2015/wordml/symex" xmlns:wpg="http://schemas.microsoft.com/office/word/2010/wordprocessingGroup" xmlns:wpi="http://schemas.microsoft.com/office/word/2010/wordprocessingInk" xmlns:wne="http://schemas.microsoft.com/office/word/2006/wordml" xmlns:wps="http://schemas.microsoft.com/office/word/2010/wordprocessingShape" mc:Ignorable="w14 w15 w16se wp14">
   <w:body>
     <w:p>
       <w:pPr>
-        <w:pStyle w:val="TOC1"/>
-      </w:pPr>
-    </w:p>
-    <w:p>
-      <w:pPr>
-        <w:pStyle w:val="TOC1"/>
-      </w:pPr>
-    </w:p>
-    <w:p>
-      <w:pPr>
-        <w:pStyle w:val="TOC1"/>
-      </w:pPr>
-    </w:p>
-    <w:p>
-      <w:pPr>
-        <w:pStyle w:val="TOC1"/>
-      </w:pPr>
-    </w:p>
-    <w:p>
-      <w:pPr>
-        <w:pStyle w:val="TOC1"/>
-      </w:pPr>
-    </w:p>
-    <w:p>
-      <w:pPr>
-        <w:pStyle w:val="TOC1"/>
-      </w:pPr>
-    </w:p>
-    <w:p>
-      <w:pPr>
-        <w:pStyle w:val="TOC1"/>
-      </w:pPr>
-    </w:p>
-    <w:p>
-      <w:pPr>
-        <w:pStyle w:val="TOC1"/>
+        <w:pStyle w:val="TM1"/>
+      </w:pPr>
+    </w:p>
+    <w:p>
+      <w:pPr>
+        <w:pStyle w:val="TM1"/>
+      </w:pPr>
+    </w:p>
+    <w:p>
+      <w:pPr>
+        <w:pStyle w:val="TM1"/>
+      </w:pPr>
+    </w:p>
+    <w:p>
+      <w:pPr>
+        <w:pStyle w:val="TM1"/>
+      </w:pPr>
+    </w:p>
+    <w:p>
+      <w:pPr>
+        <w:pStyle w:val="TM1"/>
+      </w:pPr>
+    </w:p>
+    <w:p>
+      <w:pPr>
+        <w:pStyle w:val="TM1"/>
+      </w:pPr>
+    </w:p>
+    <w:p>
+      <w:pPr>
+        <w:pStyle w:val="TM1"/>
+      </w:pPr>
+    </w:p>
+    <w:p>
+      <w:pPr>
+        <w:pStyle w:val="TM1"/>
       </w:pPr>
     </w:p>
     <w:tbl>
@@ -172,7 +172,7 @@
     </w:p>
     <w:p>
       <w:pPr>
-        <w:pStyle w:val="TOC1"/>
+        <w:pStyle w:val="TM1"/>
         <w:rPr>
           <w:rFonts w:asciiTheme="minorHAnsi" w:eastAsiaTheme="minorEastAsia" w:hAnsiTheme="minorHAnsi" w:cstheme="minorBidi"/>
           <w:sz w:val="22"/>
@@ -192,7 +192,7 @@
       <w:hyperlink w:anchor="_Toc499021832" w:history="1">
         <w:r>
           <w:rPr>
-            <w:rStyle w:val="Hyperlink"/>
+            <w:rStyle w:val="Lienhypertexte"/>
           </w:rPr>
           <w:t>1</w:t>
         </w:r>
@@ -207,7 +207,7 @@
         </w:r>
         <w:r>
           <w:rPr>
-            <w:rStyle w:val="Hyperlink"/>
+            <w:rStyle w:val="Lienhypertexte"/>
           </w:rPr>
           <w:t>Analyse préliminaire</w:t>
         </w:r>
@@ -256,7 +256,7 @@
     </w:p>
     <w:p>
       <w:pPr>
-        <w:pStyle w:val="TOC2"/>
+        <w:pStyle w:val="TM2"/>
         <w:tabs>
           <w:tab w:val="left" w:pos="800"/>
           <w:tab w:val="right" w:leader="dot" w:pos="9060"/>
@@ -272,7 +272,7 @@
       <w:hyperlink w:anchor="_Toc499021833" w:history="1">
         <w:r>
           <w:rPr>
-            <w:rStyle w:val="Hyperlink"/>
+            <w:rStyle w:val="Lienhypertexte"/>
             <w:noProof/>
           </w:rPr>
           <w:t>1.1</w:t>
@@ -289,7 +289,7 @@
         </w:r>
         <w:r>
           <w:rPr>
-            <w:rStyle w:val="Hyperlink"/>
+            <w:rStyle w:val="Lienhypertexte"/>
             <w:noProof/>
           </w:rPr>
           <w:t>Introduction</w:t>
@@ -346,7 +346,7 @@
     </w:p>
     <w:p>
       <w:pPr>
-        <w:pStyle w:val="TOC2"/>
+        <w:pStyle w:val="TM2"/>
         <w:tabs>
           <w:tab w:val="left" w:pos="800"/>
           <w:tab w:val="right" w:leader="dot" w:pos="9060"/>
@@ -362,7 +362,7 @@
       <w:hyperlink w:anchor="_Toc499021834" w:history="1">
         <w:r>
           <w:rPr>
-            <w:rStyle w:val="Hyperlink"/>
+            <w:rStyle w:val="Lienhypertexte"/>
             <w:noProof/>
           </w:rPr>
           <w:t>1.2</w:t>
@@ -379,7 +379,7 @@
         </w:r>
         <w:r>
           <w:rPr>
-            <w:rStyle w:val="Hyperlink"/>
+            <w:rStyle w:val="Lienhypertexte"/>
             <w:noProof/>
           </w:rPr>
           <w:t>Objectifs</w:t>
@@ -436,7 +436,7 @@
     </w:p>
     <w:p>
       <w:pPr>
-        <w:pStyle w:val="TOC2"/>
+        <w:pStyle w:val="TM2"/>
         <w:tabs>
           <w:tab w:val="left" w:pos="800"/>
           <w:tab w:val="right" w:leader="dot" w:pos="9060"/>
@@ -452,7 +452,7 @@
       <w:hyperlink w:anchor="_Toc499021835" w:history="1">
         <w:r>
           <w:rPr>
-            <w:rStyle w:val="Hyperlink"/>
+            <w:rStyle w:val="Lienhypertexte"/>
             <w:noProof/>
           </w:rPr>
           <w:t>1.3</w:t>
@@ -469,7 +469,7 @@
         </w:r>
         <w:r>
           <w:rPr>
-            <w:rStyle w:val="Hyperlink"/>
+            <w:rStyle w:val="Lienhypertexte"/>
             <w:noProof/>
           </w:rPr>
           <w:t>Planification initiale</w:t>
@@ -526,7 +526,7 @@
     </w:p>
     <w:p>
       <w:pPr>
-        <w:pStyle w:val="TOC1"/>
+        <w:pStyle w:val="TM1"/>
         <w:rPr>
           <w:rFonts w:asciiTheme="minorHAnsi" w:eastAsiaTheme="minorEastAsia" w:hAnsiTheme="minorHAnsi" w:cstheme="minorBidi"/>
           <w:sz w:val="22"/>
@@ -537,7 +537,7 @@
       <w:hyperlink w:anchor="_Toc499021836" w:history="1">
         <w:r>
           <w:rPr>
-            <w:rStyle w:val="Hyperlink"/>
+            <w:rStyle w:val="Lienhypertexte"/>
           </w:rPr>
           <w:t>2</w:t>
         </w:r>
@@ -552,7 +552,7 @@
         </w:r>
         <w:r>
           <w:rPr>
-            <w:rStyle w:val="Hyperlink"/>
+            <w:rStyle w:val="Lienhypertexte"/>
           </w:rPr>
           <w:t>Analyse / Conception</w:t>
         </w:r>
@@ -601,7 +601,7 @@
     </w:p>
     <w:p>
       <w:pPr>
-        <w:pStyle w:val="TOC2"/>
+        <w:pStyle w:val="TM2"/>
         <w:tabs>
           <w:tab w:val="left" w:pos="800"/>
           <w:tab w:val="right" w:leader="dot" w:pos="9060"/>
@@ -617,7 +617,7 @@
       <w:hyperlink w:anchor="_Toc499021837" w:history="1">
         <w:r>
           <w:rPr>
-            <w:rStyle w:val="Hyperlink"/>
+            <w:rStyle w:val="Lienhypertexte"/>
             <w:noProof/>
           </w:rPr>
           <w:t>2.1</w:t>
@@ -634,7 +634,7 @@
         </w:r>
         <w:r>
           <w:rPr>
-            <w:rStyle w:val="Hyperlink"/>
+            <w:rStyle w:val="Lienhypertexte"/>
             <w:noProof/>
           </w:rPr>
           <w:t>Concept</w:t>
@@ -691,7 +691,7 @@
     </w:p>
     <w:p>
       <w:pPr>
-        <w:pStyle w:val="TOC2"/>
+        <w:pStyle w:val="TM2"/>
         <w:tabs>
           <w:tab w:val="left" w:pos="800"/>
           <w:tab w:val="right" w:leader="dot" w:pos="9060"/>
@@ -707,7 +707,7 @@
       <w:hyperlink w:anchor="_Toc499021838" w:history="1">
         <w:r>
           <w:rPr>
-            <w:rStyle w:val="Hyperlink"/>
+            <w:rStyle w:val="Lienhypertexte"/>
             <w:noProof/>
           </w:rPr>
           <w:t>2.2</w:t>
@@ -724,7 +724,7 @@
         </w:r>
         <w:r>
           <w:rPr>
-            <w:rStyle w:val="Hyperlink"/>
+            <w:rStyle w:val="Lienhypertexte"/>
             <w:noProof/>
           </w:rPr>
           <w:t>Stratégie de test</w:t>
@@ -781,7 +781,7 @@
     </w:p>
     <w:p>
       <w:pPr>
-        <w:pStyle w:val="TOC2"/>
+        <w:pStyle w:val="TM2"/>
         <w:tabs>
           <w:tab w:val="left" w:pos="800"/>
           <w:tab w:val="right" w:leader="dot" w:pos="9060"/>
@@ -797,7 +797,7 @@
       <w:hyperlink w:anchor="_Toc499021839" w:history="1">
         <w:r>
           <w:rPr>
-            <w:rStyle w:val="Hyperlink"/>
+            <w:rStyle w:val="Lienhypertexte"/>
             <w:noProof/>
           </w:rPr>
           <w:t>2.3</w:t>
@@ -814,7 +814,7 @@
         </w:r>
         <w:r>
           <w:rPr>
-            <w:rStyle w:val="Hyperlink"/>
+            <w:rStyle w:val="Lienhypertexte"/>
             <w:rFonts w:cs="Arial"/>
             <w:noProof/>
           </w:rPr>
@@ -872,7 +872,7 @@
     </w:p>
     <w:p>
       <w:pPr>
-        <w:pStyle w:val="TOC2"/>
+        <w:pStyle w:val="TM2"/>
         <w:tabs>
           <w:tab w:val="left" w:pos="800"/>
           <w:tab w:val="right" w:leader="dot" w:pos="9060"/>
@@ -888,7 +888,7 @@
       <w:hyperlink w:anchor="_Toc499021840" w:history="1">
         <w:r>
           <w:rPr>
-            <w:rStyle w:val="Hyperlink"/>
+            <w:rStyle w:val="Lienhypertexte"/>
             <w:noProof/>
           </w:rPr>
           <w:t>2.4</w:t>
@@ -905,7 +905,7 @@
         </w:r>
         <w:r>
           <w:rPr>
-            <w:rStyle w:val="Hyperlink"/>
+            <w:rStyle w:val="Lienhypertexte"/>
             <w:noProof/>
           </w:rPr>
           <w:t>Planification</w:t>
@@ -962,7 +962,7 @@
     </w:p>
     <w:p>
       <w:pPr>
-        <w:pStyle w:val="TOC2"/>
+        <w:pStyle w:val="TM2"/>
         <w:tabs>
           <w:tab w:val="left" w:pos="800"/>
           <w:tab w:val="right" w:leader="dot" w:pos="9060"/>
@@ -978,7 +978,7 @@
       <w:hyperlink w:anchor="_Toc499021841" w:history="1">
         <w:r>
           <w:rPr>
-            <w:rStyle w:val="Hyperlink"/>
+            <w:rStyle w:val="Lienhypertexte"/>
             <w:noProof/>
           </w:rPr>
           <w:t>2.5</w:t>
@@ -995,7 +995,7 @@
         </w:r>
         <w:r>
           <w:rPr>
-            <w:rStyle w:val="Hyperlink"/>
+            <w:rStyle w:val="Lienhypertexte"/>
             <w:noProof/>
           </w:rPr>
           <w:t>Dossier de conception</w:t>
@@ -1052,7 +1052,7 @@
     </w:p>
     <w:p>
       <w:pPr>
-        <w:pStyle w:val="TOC1"/>
+        <w:pStyle w:val="TM1"/>
         <w:rPr>
           <w:rFonts w:asciiTheme="minorHAnsi" w:eastAsiaTheme="minorEastAsia" w:hAnsiTheme="minorHAnsi" w:cstheme="minorBidi"/>
           <w:sz w:val="22"/>
@@ -1063,7 +1063,7 @@
       <w:hyperlink w:anchor="_Toc499021842" w:history="1">
         <w:r>
           <w:rPr>
-            <w:rStyle w:val="Hyperlink"/>
+            <w:rStyle w:val="Lienhypertexte"/>
           </w:rPr>
           <w:t>3</w:t>
         </w:r>
@@ -1078,7 +1078,7 @@
         </w:r>
         <w:r>
           <w:rPr>
-            <w:rStyle w:val="Hyperlink"/>
+            <w:rStyle w:val="Lienhypertexte"/>
           </w:rPr>
           <w:t>Réalisation</w:t>
         </w:r>
@@ -1127,7 +1127,7 @@
     </w:p>
     <w:p>
       <w:pPr>
-        <w:pStyle w:val="TOC2"/>
+        <w:pStyle w:val="TM2"/>
         <w:tabs>
           <w:tab w:val="left" w:pos="800"/>
           <w:tab w:val="right" w:leader="dot" w:pos="9060"/>
@@ -1143,7 +1143,7 @@
       <w:hyperlink w:anchor="_Toc499021843" w:history="1">
         <w:r>
           <w:rPr>
-            <w:rStyle w:val="Hyperlink"/>
+            <w:rStyle w:val="Lienhypertexte"/>
             <w:noProof/>
           </w:rPr>
           <w:t>3.1</w:t>
@@ -1160,7 +1160,7 @@
         </w:r>
         <w:r>
           <w:rPr>
-            <w:rStyle w:val="Hyperlink"/>
+            <w:rStyle w:val="Lienhypertexte"/>
             <w:noProof/>
           </w:rPr>
           <w:t>Dossier de réalisation</w:t>
@@ -1217,7 +1217,7 @@
     </w:p>
     <w:p>
       <w:pPr>
-        <w:pStyle w:val="TOC2"/>
+        <w:pStyle w:val="TM2"/>
         <w:tabs>
           <w:tab w:val="left" w:pos="800"/>
           <w:tab w:val="right" w:leader="dot" w:pos="9060"/>
@@ -1233,7 +1233,7 @@
       <w:hyperlink w:anchor="_Toc499021844" w:history="1">
         <w:r>
           <w:rPr>
-            <w:rStyle w:val="Hyperlink"/>
+            <w:rStyle w:val="Lienhypertexte"/>
             <w:noProof/>
           </w:rPr>
           <w:t>3.2</w:t>
@@ -1250,7 +1250,7 @@
         </w:r>
         <w:r>
           <w:rPr>
-            <w:rStyle w:val="Hyperlink"/>
+            <w:rStyle w:val="Lienhypertexte"/>
             <w:noProof/>
           </w:rPr>
           <w:t>Description des tests effectués</w:t>
@@ -1307,7 +1307,7 @@
     </w:p>
     <w:p>
       <w:pPr>
-        <w:pStyle w:val="TOC2"/>
+        <w:pStyle w:val="TM2"/>
         <w:tabs>
           <w:tab w:val="left" w:pos="800"/>
           <w:tab w:val="right" w:leader="dot" w:pos="9060"/>
@@ -1323,7 +1323,7 @@
       <w:hyperlink w:anchor="_Toc499021845" w:history="1">
         <w:r>
           <w:rPr>
-            <w:rStyle w:val="Hyperlink"/>
+            <w:rStyle w:val="Lienhypertexte"/>
             <w:noProof/>
           </w:rPr>
           <w:t>3.3</w:t>
@@ -1340,7 +1340,7 @@
         </w:r>
         <w:r>
           <w:rPr>
-            <w:rStyle w:val="Hyperlink"/>
+            <w:rStyle w:val="Lienhypertexte"/>
             <w:noProof/>
           </w:rPr>
           <w:t>Erreurs restantes</w:t>
@@ -1397,7 +1397,7 @@
     </w:p>
     <w:p>
       <w:pPr>
-        <w:pStyle w:val="TOC2"/>
+        <w:pStyle w:val="TM2"/>
         <w:tabs>
           <w:tab w:val="left" w:pos="800"/>
           <w:tab w:val="right" w:leader="dot" w:pos="9060"/>
@@ -1413,7 +1413,7 @@
       <w:hyperlink w:anchor="_Toc499021846" w:history="1">
         <w:r>
           <w:rPr>
-            <w:rStyle w:val="Hyperlink"/>
+            <w:rStyle w:val="Lienhypertexte"/>
             <w:noProof/>
           </w:rPr>
           <w:t>3.4</w:t>
@@ -1430,7 +1430,7 @@
         </w:r>
         <w:r>
           <w:rPr>
-            <w:rStyle w:val="Hyperlink"/>
+            <w:rStyle w:val="Lienhypertexte"/>
             <w:noProof/>
           </w:rPr>
           <w:t>Liste des documents fournis</w:t>
@@ -1487,7 +1487,7 @@
     </w:p>
     <w:p>
       <w:pPr>
-        <w:pStyle w:val="TOC1"/>
+        <w:pStyle w:val="TM1"/>
         <w:rPr>
           <w:rFonts w:asciiTheme="minorHAnsi" w:eastAsiaTheme="minorEastAsia" w:hAnsiTheme="minorHAnsi" w:cstheme="minorBidi"/>
           <w:sz w:val="22"/>
@@ -1498,7 +1498,7 @@
       <w:hyperlink w:anchor="_Toc499021847" w:history="1">
         <w:r>
           <w:rPr>
-            <w:rStyle w:val="Hyperlink"/>
+            <w:rStyle w:val="Lienhypertexte"/>
           </w:rPr>
           <w:t>4</w:t>
         </w:r>
@@ -1513,7 +1513,7 @@
         </w:r>
         <w:r>
           <w:rPr>
-            <w:rStyle w:val="Hyperlink"/>
+            <w:rStyle w:val="Lienhypertexte"/>
           </w:rPr>
           <w:t>Conclusions</w:t>
         </w:r>
@@ -1562,7 +1562,7 @@
     </w:p>
     <w:p>
       <w:pPr>
-        <w:pStyle w:val="TOC1"/>
+        <w:pStyle w:val="TM1"/>
         <w:rPr>
           <w:rFonts w:asciiTheme="minorHAnsi" w:eastAsiaTheme="minorEastAsia" w:hAnsiTheme="minorHAnsi" w:cstheme="minorBidi"/>
           <w:sz w:val="22"/>
@@ -1573,7 +1573,7 @@
       <w:hyperlink w:anchor="_Toc499021848" w:history="1">
         <w:r>
           <w:rPr>
-            <w:rStyle w:val="Hyperlink"/>
+            <w:rStyle w:val="Lienhypertexte"/>
           </w:rPr>
           <w:t>5</w:t>
         </w:r>
@@ -1588,7 +1588,7 @@
         </w:r>
         <w:r>
           <w:rPr>
-            <w:rStyle w:val="Hyperlink"/>
+            <w:rStyle w:val="Lienhypertexte"/>
           </w:rPr>
           <w:t>Annexes</w:t>
         </w:r>
@@ -1637,7 +1637,7 @@
     </w:p>
     <w:p>
       <w:pPr>
-        <w:pStyle w:val="TOC2"/>
+        <w:pStyle w:val="TM2"/>
         <w:tabs>
           <w:tab w:val="left" w:pos="800"/>
           <w:tab w:val="right" w:leader="dot" w:pos="9060"/>
@@ -1653,7 +1653,7 @@
       <w:hyperlink w:anchor="_Toc499021849" w:history="1">
         <w:r>
           <w:rPr>
-            <w:rStyle w:val="Hyperlink"/>
+            <w:rStyle w:val="Lienhypertexte"/>
             <w:noProof/>
           </w:rPr>
           <w:t>5.1</w:t>
@@ -1670,7 +1670,7 @@
         </w:r>
         <w:r>
           <w:rPr>
-            <w:rStyle w:val="Hyperlink"/>
+            <w:rStyle w:val="Lienhypertexte"/>
             <w:noProof/>
           </w:rPr>
           <w:t>Résumé du rapport du TPI / version succincte de la documentation</w:t>
@@ -1727,7 +1727,7 @@
     </w:p>
     <w:p>
       <w:pPr>
-        <w:pStyle w:val="TOC2"/>
+        <w:pStyle w:val="TM2"/>
         <w:tabs>
           <w:tab w:val="left" w:pos="800"/>
           <w:tab w:val="right" w:leader="dot" w:pos="9060"/>
@@ -1743,7 +1743,7 @@
       <w:hyperlink w:anchor="_Toc499021850" w:history="1">
         <w:r>
           <w:rPr>
-            <w:rStyle w:val="Hyperlink"/>
+            <w:rStyle w:val="Lienhypertexte"/>
             <w:noProof/>
           </w:rPr>
           <w:t>5.2</w:t>
@@ -1760,7 +1760,7 @@
         </w:r>
         <w:r>
           <w:rPr>
-            <w:rStyle w:val="Hyperlink"/>
+            <w:rStyle w:val="Lienhypertexte"/>
             <w:noProof/>
           </w:rPr>
           <w:t>Sources – Bibliographie</w:t>
@@ -1817,7 +1817,7 @@
     </w:p>
     <w:p>
       <w:pPr>
-        <w:pStyle w:val="TOC2"/>
+        <w:pStyle w:val="TM2"/>
         <w:tabs>
           <w:tab w:val="left" w:pos="800"/>
           <w:tab w:val="right" w:leader="dot" w:pos="9060"/>
@@ -1833,7 +1833,7 @@
       <w:hyperlink w:anchor="_Toc499021851" w:history="1">
         <w:r>
           <w:rPr>
-            <w:rStyle w:val="Hyperlink"/>
+            <w:rStyle w:val="Lienhypertexte"/>
             <w:noProof/>
           </w:rPr>
           <w:t>5.3</w:t>
@@ -1850,7 +1850,7 @@
         </w:r>
         <w:r>
           <w:rPr>
-            <w:rStyle w:val="Hyperlink"/>
+            <w:rStyle w:val="Lienhypertexte"/>
             <w:noProof/>
           </w:rPr>
           <w:t>Journal de travail</w:t>
@@ -1907,7 +1907,7 @@
     </w:p>
     <w:p>
       <w:pPr>
-        <w:pStyle w:val="TOC2"/>
+        <w:pStyle w:val="TM2"/>
         <w:tabs>
           <w:tab w:val="left" w:pos="800"/>
           <w:tab w:val="right" w:leader="dot" w:pos="9060"/>
@@ -1923,7 +1923,7 @@
       <w:hyperlink w:anchor="_Toc499021852" w:history="1">
         <w:r>
           <w:rPr>
-            <w:rStyle w:val="Hyperlink"/>
+            <w:rStyle w:val="Lienhypertexte"/>
             <w:noProof/>
           </w:rPr>
           <w:t>5.4</w:t>
@@ -1940,7 +1940,7 @@
         </w:r>
         <w:r>
           <w:rPr>
-            <w:rStyle w:val="Hyperlink"/>
+            <w:rStyle w:val="Lienhypertexte"/>
             <w:noProof/>
           </w:rPr>
           <w:t>Manuel d'Installation</w:t>
@@ -1997,7 +1997,7 @@
     </w:p>
     <w:p>
       <w:pPr>
-        <w:pStyle w:val="TOC2"/>
+        <w:pStyle w:val="TM2"/>
         <w:tabs>
           <w:tab w:val="left" w:pos="800"/>
           <w:tab w:val="right" w:leader="dot" w:pos="9060"/>
@@ -2013,7 +2013,7 @@
       <w:hyperlink w:anchor="_Toc499021853" w:history="1">
         <w:r>
           <w:rPr>
-            <w:rStyle w:val="Hyperlink"/>
+            <w:rStyle w:val="Lienhypertexte"/>
             <w:noProof/>
           </w:rPr>
           <w:t>5.5</w:t>
@@ -2030,7 +2030,7 @@
         </w:r>
         <w:r>
           <w:rPr>
-            <w:rStyle w:val="Hyperlink"/>
+            <w:rStyle w:val="Lienhypertexte"/>
             <w:noProof/>
           </w:rPr>
           <w:t>Manuel d'Utilisation</w:t>
@@ -2087,7 +2087,7 @@
     </w:p>
     <w:p>
       <w:pPr>
-        <w:pStyle w:val="TOC2"/>
+        <w:pStyle w:val="TM2"/>
         <w:tabs>
           <w:tab w:val="left" w:pos="800"/>
           <w:tab w:val="right" w:leader="dot" w:pos="9060"/>
@@ -2103,7 +2103,7 @@
       <w:hyperlink w:anchor="_Toc499021854" w:history="1">
         <w:r>
           <w:rPr>
-            <w:rStyle w:val="Hyperlink"/>
+            <w:rStyle w:val="Lienhypertexte"/>
             <w:noProof/>
           </w:rPr>
           <w:t>5.6</w:t>
@@ -2120,7 +2120,7 @@
         </w:r>
         <w:r>
           <w:rPr>
-            <w:rStyle w:val="Hyperlink"/>
+            <w:rStyle w:val="Lienhypertexte"/>
             <w:noProof/>
           </w:rPr>
           <w:t>Archives du projet</w:t>
@@ -2205,27 +2205,16 @@
           <w:sz w:val="20"/>
           <w:u w:val="single"/>
         </w:rPr>
-        <w:t xml:space="preserve">NOTE L’INTENTION DES UTILISATEURS DE CE </w:t>
-      </w:r>
-      <w:proofErr w:type="gramStart"/>
+        <w:t>NOTE L’INTENTION DES UTILISATEURS DE CE CANEVAS</w:t>
+      </w:r>
       <w:r>
         <w:rPr>
           <w:bCs/>
           <w:i/>
           <w:sz w:val="20"/>
-          <w:u w:val="single"/>
-        </w:rPr>
-        <w:t>CANEVAS</w:t>
-      </w:r>
-      <w:r>
-        <w:rPr>
-          <w:bCs/>
-          <w:i/>
-          <w:sz w:val="20"/>
         </w:rPr>
         <w:t>:</w:t>
       </w:r>
-      <w:proofErr w:type="gramEnd"/>
       <w:r>
         <w:rPr>
           <w:bCs/>
@@ -2278,7 +2267,7 @@
     </w:p>
     <w:p>
       <w:pPr>
-        <w:pStyle w:val="Heading1"/>
+        <w:pStyle w:val="Titre1"/>
       </w:pPr>
       <w:bookmarkStart w:id="0" w:name="_Toc499021832"/>
       <w:r>
@@ -2295,7 +2284,7 @@
     </w:p>
     <w:p>
       <w:pPr>
-        <w:pStyle w:val="Heading2"/>
+        <w:pStyle w:val="Titre2"/>
         <w:rPr>
           <w:i w:val="0"/>
           <w:iCs/>
@@ -2356,7 +2345,13 @@
       </w:r>
       <w:proofErr w:type="spellEnd"/>
       <w:r>
-        <w:t xml:space="preserve">. Dans cette application, le joueur contrôle le professeur. Il a pour but d’envoyer les mots traduits aux élèves avec un avion en papier. Ce projet est une manière assez intuitive d’apprendre et d’exercer une langue. Personnellement, j’apprendrai plus du côté de la programmation mais le jeu peut apporter une touche sympathique aux cours. Ce projet reprend la même base que mon projet de pré-TPI, </w:t>
+        <w:t xml:space="preserve">. Dans cette application, le joueur contrôle le professeur. Il a pour but d’envoyer les mots traduits aux élèves avec un avion en papier. Ce projet est une manière assez intuitive d’apprendre et d’exercer une langue. Personnellement, j’apprendrai plus du côté de la programmation mais le jeu peut apporter une touche sympathique aux cours. Ce projet reprend </w:t>
+      </w:r>
+      <w:r>
+        <w:t xml:space="preserve">le même langage de programmation </w:t>
+      </w:r>
+      <w:r>
+        <w:t xml:space="preserve">que mon projet de pré-TPI, </w:t>
       </w:r>
       <w:proofErr w:type="spellStart"/>
       <w:r>
@@ -2366,6 +2361,9 @@
       <w:r>
         <w:t>. J’ai donc les bases pour commencer ce projet.</w:t>
       </w:r>
+      <w:r>
+        <w:t xml:space="preserve"> </w:t>
+      </w:r>
     </w:p>
     <w:p/>
     <w:p>
@@ -2567,7 +2565,7 @@
     </w:p>
     <w:p>
       <w:pPr>
-        <w:pStyle w:val="Heading2"/>
+        <w:pStyle w:val="Titre2"/>
         <w:rPr>
           <w:i w:val="0"/>
           <w:iCs/>
@@ -2638,7 +2636,7 @@
     </w:p>
     <w:p>
       <w:pPr>
-        <w:pStyle w:val="ListParagraph"/>
+        <w:pStyle w:val="Paragraphedeliste"/>
         <w:numPr>
           <w:ilvl w:val="0"/>
           <w:numId w:val="17"/>
@@ -2687,7 +2685,7 @@
     </w:p>
     <w:p>
       <w:pPr>
-        <w:pStyle w:val="ListParagraph"/>
+        <w:pStyle w:val="Paragraphedeliste"/>
         <w:numPr>
           <w:ilvl w:val="0"/>
           <w:numId w:val="17"/>
@@ -2708,7 +2706,7 @@
     </w:p>
     <w:p>
       <w:pPr>
-        <w:pStyle w:val="ListParagraph"/>
+        <w:pStyle w:val="Paragraphedeliste"/>
         <w:numPr>
           <w:ilvl w:val="0"/>
           <w:numId w:val="17"/>
@@ -2729,7 +2727,7 @@
     </w:p>
     <w:p>
       <w:pPr>
-        <w:pStyle w:val="ListParagraph"/>
+        <w:pStyle w:val="Paragraphedeliste"/>
         <w:numPr>
           <w:ilvl w:val="0"/>
           <w:numId w:val="17"/>
@@ -2750,7 +2748,7 @@
     </w:p>
     <w:p>
       <w:pPr>
-        <w:pStyle w:val="ListParagraph"/>
+        <w:pStyle w:val="Paragraphedeliste"/>
         <w:numPr>
           <w:ilvl w:val="0"/>
           <w:numId w:val="17"/>
@@ -2771,7 +2769,7 @@
     </w:p>
     <w:p>
       <w:pPr>
-        <w:pStyle w:val="ListParagraph"/>
+        <w:pStyle w:val="Paragraphedeliste"/>
         <w:numPr>
           <w:ilvl w:val="0"/>
           <w:numId w:val="17"/>
@@ -2792,7 +2790,7 @@
     </w:p>
     <w:p>
       <w:pPr>
-        <w:pStyle w:val="ListParagraph"/>
+        <w:pStyle w:val="Paragraphedeliste"/>
         <w:numPr>
           <w:ilvl w:val="0"/>
           <w:numId w:val="17"/>
@@ -3054,7 +3052,7 @@
     </w:p>
     <w:p>
       <w:pPr>
-        <w:pStyle w:val="Heading2"/>
+        <w:pStyle w:val="Titre2"/>
         <w:rPr>
           <w:i w:val="0"/>
           <w:iCs/>
@@ -3120,7 +3118,7 @@
       <w:hyperlink r:id="rId8" w:history="1">
         <w:r>
           <w:rPr>
-            <w:rStyle w:val="Hyperlink"/>
+            <w:rStyle w:val="Lienhypertexte"/>
             <w:szCs w:val="14"/>
           </w:rPr>
           <w:t>https://trello.com/b/KeV2VVap/student-invaders</w:t>
@@ -3159,7 +3157,7 @@
     </w:p>
     <w:tbl>
       <w:tblPr>
-        <w:tblStyle w:val="TableGrid"/>
+        <w:tblStyle w:val="Grilledutableau"/>
         <w:tblW w:w="0" w:type="auto"/>
         <w:tblLook w:val="04A0" w:firstRow="1" w:lastRow="0" w:firstColumn="1" w:lastColumn="0" w:noHBand="0" w:noVBand="1"/>
       </w:tblPr>
@@ -3552,244 +3550,44 @@
     </w:tbl>
     <w:p>
       <w:pPr>
-        <w:jc w:val="both"/>
-        <w:rPr>
-          <w:szCs w:val="14"/>
-        </w:rPr>
-      </w:pPr>
-    </w:p>
-    <w:p>
-      <w:pPr>
-        <w:jc w:val="both"/>
-        <w:rPr>
-          <w:szCs w:val="14"/>
-        </w:rPr>
-      </w:pPr>
-    </w:p>
-    <w:p>
-      <w:pPr>
-        <w:rPr>
-          <w:i/>
-          <w:iCs/>
-          <w:szCs w:val="14"/>
-        </w:rPr>
-      </w:pPr>
-    </w:p>
-    <w:p>
-      <w:pPr>
-        <w:rPr>
-          <w:i/>
-          <w:iCs/>
-          <w:szCs w:val="14"/>
-        </w:rPr>
-      </w:pPr>
-      <w:r>
-        <w:rPr>
-          <w:i/>
-          <w:iCs/>
-          <w:szCs w:val="14"/>
-        </w:rPr>
-        <w:t xml:space="preserve">Ce chapitre montre la planification </w:t>
-      </w:r>
-      <w:r>
-        <w:rPr>
-          <w:i/>
-          <w:iCs/>
-          <w:szCs w:val="14"/>
-        </w:rPr>
-        <w:t xml:space="preserve">du projet. Celui-ci peut être découpé en tâches qui seront planifiées. Il s'agit de la première planification du projet, celle-ci </w:t>
-      </w:r>
-      <w:r>
-        <w:rPr>
-          <w:i/>
-          <w:iCs/>
-          <w:szCs w:val="14"/>
-        </w:rPr>
-        <w:t>devra être</w:t>
-      </w:r>
-      <w:r>
-        <w:rPr>
-          <w:i/>
-          <w:iCs/>
-          <w:szCs w:val="14"/>
-        </w:rPr>
-        <w:t xml:space="preserve"> revue après l'analyse. Cette planification sera présentée sous l</w:t>
-      </w:r>
-      <w:r>
-        <w:rPr>
-          <w:i/>
-          <w:iCs/>
-          <w:szCs w:val="14"/>
-        </w:rPr>
-        <w:t>a forme d'un diagramme.</w:t>
-      </w:r>
-    </w:p>
-    <w:p>
-      <w:pPr>
-        <w:rPr>
-          <w:szCs w:val="14"/>
-        </w:rPr>
-      </w:pPr>
-    </w:p>
-    <w:p>
-      <w:pPr>
-        <w:rPr>
-          <w:i/>
-          <w:iCs/>
-          <w:szCs w:val="14"/>
-        </w:rPr>
-      </w:pPr>
-      <w:r>
-        <w:rPr>
-          <w:i/>
-          <w:iCs/>
-          <w:szCs w:val="14"/>
-        </w:rPr>
-        <w:t>Ces éléments peuvent être repris des</w:t>
-      </w:r>
-      <w:r>
-        <w:rPr>
-          <w:i/>
-          <w:iCs/>
-          <w:szCs w:val="14"/>
-        </w:rPr>
-        <w:t xml:space="preserve"> </w:t>
-      </w:r>
-      <w:r>
-        <w:rPr>
-          <w:i/>
-          <w:iCs/>
-          <w:szCs w:val="14"/>
-        </w:rPr>
-        <w:t>spécifications</w:t>
-      </w:r>
-      <w:r>
-        <w:rPr>
-          <w:i/>
-          <w:iCs/>
-          <w:szCs w:val="14"/>
-        </w:rPr>
-        <w:t xml:space="preserve"> </w:t>
-      </w:r>
-      <w:r>
-        <w:rPr>
-          <w:i/>
-          <w:iCs/>
-          <w:szCs w:val="14"/>
-        </w:rPr>
-        <w:t>de départ.</w:t>
-      </w:r>
-    </w:p>
-    <w:p>
-      <w:pPr>
-        <w:rPr>
-          <w:i/>
-          <w:iCs/>
-          <w:szCs w:val="14"/>
-        </w:rPr>
-      </w:pPr>
-    </w:p>
-    <w:p>
-      <w:pPr>
-        <w:rPr>
-          <w:i/>
-          <w:iCs/>
-          <w:szCs w:val="14"/>
-          <w:highlight w:val="yellow"/>
-        </w:rPr>
-      </w:pPr>
-      <w:r>
-        <w:rPr>
-          <w:i/>
-          <w:iCs/>
-          <w:szCs w:val="14"/>
-          <w:highlight w:val="yellow"/>
-        </w:rPr>
-        <w:t xml:space="preserve">Méthode agile imposée </w:t>
-      </w:r>
-      <w:r>
-        <w:rPr>
-          <w:i/>
-          <w:iCs/>
-          <w:szCs w:val="14"/>
-          <w:highlight w:val="yellow"/>
-        </w:rPr>
-        <w:sym w:font="Wingdings" w:char="F0E0"/>
-      </w:r>
-      <w:r>
-        <w:rPr>
-          <w:i/>
-          <w:iCs/>
-          <w:szCs w:val="14"/>
-          <w:highlight w:val="yellow"/>
-        </w:rPr>
-        <w:t xml:space="preserve"> liste de sprints</w:t>
-      </w:r>
-    </w:p>
-    <w:p>
-      <w:pPr>
-        <w:rPr>
-          <w:i/>
-          <w:iCs/>
-          <w:szCs w:val="14"/>
-        </w:rPr>
-      </w:pPr>
-      <w:r>
-        <w:rPr>
-          <w:i/>
-          <w:iCs/>
-          <w:szCs w:val="14"/>
-          <w:highlight w:val="yellow"/>
-        </w:rPr>
-        <w:t>Les détails seront dans Trello</w:t>
-      </w:r>
-    </w:p>
-    <w:p>
-      <w:r>
-        <w:rPr>
-          <w:highlight w:val="yellow"/>
-        </w:rPr>
-        <w:t>Echéance 1</w:t>
-      </w:r>
-    </w:p>
-    <w:p>
-      <w:pPr>
-        <w:rPr>
-          <w:i/>
-          <w:iCs/>
-          <w:szCs w:val="14"/>
-        </w:rPr>
-      </w:pPr>
-    </w:p>
-    <w:p>
-      <w:pPr>
-        <w:rPr>
-          <w:szCs w:val="14"/>
-        </w:rPr>
-      </w:pPr>
-    </w:p>
-    <w:p>
-      <w:pPr>
-        <w:pStyle w:val="Heading1"/>
-      </w:pPr>
-      <w:bookmarkStart w:id="4" w:name="_Toc499021836"/>
+        <w:rPr>
+          <w:i/>
+          <w:iCs/>
+          <w:szCs w:val="14"/>
+        </w:rPr>
+      </w:pPr>
+    </w:p>
+    <w:p>
+      <w:pPr>
+        <w:rPr>
+          <w:szCs w:val="14"/>
+        </w:rPr>
+      </w:pPr>
+      <w:bookmarkStart w:id="4" w:name="_GoBack"/>
+      <w:bookmarkEnd w:id="4"/>
+    </w:p>
+    <w:p>
+      <w:pPr>
+        <w:pStyle w:val="Titre1"/>
+      </w:pPr>
+      <w:bookmarkStart w:id="5" w:name="_Toc499021836"/>
       <w:r>
         <w:t>Analyse</w:t>
       </w:r>
       <w:r>
         <w:t xml:space="preserve"> / Conception</w:t>
       </w:r>
-      <w:bookmarkEnd w:id="4"/>
-    </w:p>
-    <w:p>
-      <w:pPr>
-        <w:pStyle w:val="Heading2"/>
+      <w:bookmarkEnd w:id="5"/>
+    </w:p>
+    <w:p>
+      <w:pPr>
+        <w:pStyle w:val="Titre2"/>
         <w:rPr>
           <w:i w:val="0"/>
           <w:iCs/>
         </w:rPr>
       </w:pPr>
-      <w:bookmarkStart w:id="5" w:name="_Toc499021837"/>
+      <w:bookmarkStart w:id="6" w:name="_Toc499021837"/>
       <w:r>
         <w:rPr>
           <w:i w:val="0"/>
@@ -3797,7 +3595,7 @@
         </w:rPr>
         <w:t>Concept</w:t>
       </w:r>
-      <w:bookmarkEnd w:id="5"/>
+      <w:bookmarkEnd w:id="6"/>
     </w:p>
     <w:p>
       <w:pPr>
@@ -4165,7 +3963,7 @@
     </w:p>
     <w:p>
       <w:pPr>
-        <w:pStyle w:val="Heading3"/>
+        <w:pStyle w:val="Titre3"/>
         <w:rPr>
           <w:highlight w:val="yellow"/>
         </w:rPr>
@@ -4174,7 +3972,6 @@
         <w:rPr>
           <w:highlight w:val="yellow"/>
         </w:rPr>
-        <w:lastRenderedPageBreak/>
         <w:t>Vue d’ensemble</w:t>
       </w:r>
     </w:p>
@@ -4201,7 +3998,7 @@
     </w:p>
     <w:p>
       <w:pPr>
-        <w:pStyle w:val="Heading3"/>
+        <w:pStyle w:val="Titre3"/>
         <w:rPr>
           <w:highlight w:val="yellow"/>
         </w:rPr>
@@ -4245,14 +4042,14 @@
     </w:p>
     <w:p>
       <w:pPr>
-        <w:pStyle w:val="Heading2"/>
+        <w:pStyle w:val="Titre2"/>
         <w:rPr>
           <w:i w:val="0"/>
           <w:iCs/>
         </w:rPr>
       </w:pPr>
-      <w:bookmarkStart w:id="6" w:name="_Toc71691012"/>
-      <w:bookmarkStart w:id="7" w:name="_Toc499021838"/>
+      <w:bookmarkStart w:id="7" w:name="_Toc71691012"/>
+      <w:bookmarkStart w:id="8" w:name="_Toc499021838"/>
       <w:r>
         <w:rPr>
           <w:i w:val="0"/>
@@ -4260,13 +4057,13 @@
         </w:rPr>
         <w:t>Stratégie de test</w:t>
       </w:r>
-      <w:bookmarkEnd w:id="6"/>
       <w:bookmarkEnd w:id="7"/>
+      <w:bookmarkEnd w:id="8"/>
     </w:p>
     <w:p/>
     <w:p>
       <w:pPr>
-        <w:pStyle w:val="Header"/>
+        <w:pStyle w:val="En-tte"/>
         <w:ind w:firstLine="360"/>
         <w:rPr>
           <w:i/>
@@ -4303,7 +4100,7 @@
     </w:p>
     <w:p>
       <w:pPr>
-        <w:pStyle w:val="Header"/>
+        <w:pStyle w:val="En-tte"/>
         <w:ind w:firstLine="360"/>
         <w:rPr>
           <w:i/>
@@ -4314,7 +4111,7 @@
     </w:p>
     <w:p>
       <w:pPr>
-        <w:pStyle w:val="Header"/>
+        <w:pStyle w:val="En-tte"/>
         <w:numPr>
           <w:ilvl w:val="0"/>
           <w:numId w:val="6"/>
@@ -4358,7 +4155,7 @@
     </w:p>
     <w:p>
       <w:pPr>
-        <w:pStyle w:val="Header"/>
+        <w:pStyle w:val="En-tte"/>
         <w:numPr>
           <w:ilvl w:val="0"/>
           <w:numId w:val="6"/>
@@ -4410,7 +4207,7 @@
     </w:p>
     <w:p>
       <w:pPr>
-        <w:pStyle w:val="Header"/>
+        <w:pStyle w:val="En-tte"/>
         <w:numPr>
           <w:ilvl w:val="0"/>
           <w:numId w:val="6"/>
@@ -4462,7 +4259,7 @@
     </w:p>
     <w:p>
       <w:pPr>
-        <w:pStyle w:val="Header"/>
+        <w:pStyle w:val="En-tte"/>
         <w:numPr>
           <w:ilvl w:val="0"/>
           <w:numId w:val="6"/>
@@ -4484,6 +4281,7 @@
           <w:iCs/>
           <w:szCs w:val="14"/>
         </w:rPr>
+        <w:lastRenderedPageBreak/>
         <w:t>d</w:t>
       </w:r>
       <w:r>
@@ -4514,7 +4312,7 @@
     </w:p>
     <w:p>
       <w:pPr>
-        <w:pStyle w:val="Header"/>
+        <w:pStyle w:val="En-tte"/>
         <w:numPr>
           <w:ilvl w:val="0"/>
           <w:numId w:val="6"/>
@@ -4550,7 +4348,7 @@
     </w:p>
     <w:p>
       <w:pPr>
-        <w:pStyle w:val="Header"/>
+        <w:pStyle w:val="En-tte"/>
         <w:tabs>
           <w:tab w:val="clear" w:pos="4536"/>
           <w:tab w:val="clear" w:pos="9072"/>
@@ -4593,15 +4391,15 @@
     </w:p>
     <w:p>
       <w:pPr>
-        <w:pStyle w:val="Heading2"/>
+        <w:pStyle w:val="Titre2"/>
         <w:rPr>
           <w:i w:val="0"/>
           <w:iCs/>
         </w:rPr>
       </w:pPr>
-      <w:bookmarkStart w:id="8" w:name="_Toc25553310"/>
-      <w:bookmarkStart w:id="9" w:name="_Toc71691015"/>
-      <w:bookmarkStart w:id="10" w:name="_Toc499021839"/>
+      <w:bookmarkStart w:id="9" w:name="_Toc25553310"/>
+      <w:bookmarkStart w:id="10" w:name="_Toc71691015"/>
+      <w:bookmarkStart w:id="11" w:name="_Toc499021839"/>
       <w:r>
         <w:rPr>
           <w:rFonts w:cs="Arial"/>
@@ -4614,9 +4412,9 @@
         </w:rPr>
         <w:t>isques techniques</w:t>
       </w:r>
-      <w:bookmarkEnd w:id="8"/>
       <w:bookmarkEnd w:id="9"/>
       <w:bookmarkEnd w:id="10"/>
+      <w:bookmarkEnd w:id="11"/>
     </w:p>
     <w:p>
       <w:pPr>
@@ -4708,25 +4506,7 @@
           <w:i/>
           <w:sz w:val="24"/>
         </w:rPr>
-        <w:t xml:space="preserve">Décrire aussi quelles solutions </w:t>
-      </w:r>
-      <w:proofErr w:type="gramStart"/>
-      <w:r>
-        <w:rPr>
-          <w:rFonts w:ascii="Arial" w:hAnsi="Arial" w:cs="Arial"/>
-          <w:i/>
-          <w:sz w:val="24"/>
-        </w:rPr>
-        <w:t>ont</w:t>
-      </w:r>
-      <w:proofErr w:type="gramEnd"/>
-      <w:r>
-        <w:rPr>
-          <w:rFonts w:ascii="Arial" w:hAnsi="Arial" w:cs="Arial"/>
-          <w:i/>
-          <w:sz w:val="24"/>
-        </w:rPr>
-        <w:t xml:space="preserve"> été appliquées pour réduire les risques (priorités, formation, actions, …)</w:t>
+        <w:t>Décrire aussi quelles solutions ont été appliquées pour réduire les risques (priorités, formation, actions, …)</w:t>
       </w:r>
       <w:r>
         <w:rPr>
@@ -4768,13 +4548,13 @@
     </w:p>
     <w:p>
       <w:pPr>
-        <w:pStyle w:val="Heading2"/>
+        <w:pStyle w:val="Titre2"/>
         <w:rPr>
           <w:i w:val="0"/>
           <w:iCs/>
         </w:rPr>
       </w:pPr>
-      <w:bookmarkStart w:id="11" w:name="_Toc499021840"/>
+      <w:bookmarkStart w:id="12" w:name="_Toc499021840"/>
       <w:r>
         <w:rPr>
           <w:i w:val="0"/>
@@ -4782,7 +4562,7 @@
         </w:rPr>
         <w:t>Planification</w:t>
       </w:r>
-      <w:bookmarkEnd w:id="11"/>
+      <w:bookmarkEnd w:id="12"/>
     </w:p>
     <w:p/>
     <w:p>
@@ -5036,7 +4816,7 @@
     </w:p>
     <w:tbl>
       <w:tblPr>
-        <w:tblStyle w:val="TableGrid"/>
+        <w:tblStyle w:val="Grilledutableau"/>
         <w:tblW w:w="0" w:type="auto"/>
         <w:tblInd w:w="360" w:type="dxa"/>
         <w:tblLook w:val="04A0" w:firstRow="1" w:lastRow="0" w:firstColumn="1" w:lastColumn="0" w:noHBand="0" w:noVBand="1"/>
@@ -5268,7 +5048,6 @@
         <w:rPr>
           <w:highlight w:val="yellow"/>
         </w:rPr>
-        <w:lastRenderedPageBreak/>
         <w:t>Eché</w:t>
       </w:r>
       <w:r>
@@ -5298,15 +5077,15 @@
     </w:p>
     <w:p>
       <w:pPr>
-        <w:pStyle w:val="Heading2"/>
+        <w:pStyle w:val="Titre2"/>
         <w:rPr>
           <w:i w:val="0"/>
           <w:iCs/>
         </w:rPr>
       </w:pPr>
-      <w:bookmarkStart w:id="12" w:name="_Toc25553314"/>
-      <w:bookmarkStart w:id="13" w:name="_Toc71691019"/>
-      <w:bookmarkStart w:id="14" w:name="_Toc499021841"/>
+      <w:bookmarkStart w:id="13" w:name="_Toc25553314"/>
+      <w:bookmarkStart w:id="14" w:name="_Toc71691019"/>
+      <w:bookmarkStart w:id="15" w:name="_Toc499021841"/>
       <w:r>
         <w:rPr>
           <w:i w:val="0"/>
@@ -5314,9 +5093,9 @@
         </w:rPr>
         <w:t>Dossier de conception</w:t>
       </w:r>
-      <w:bookmarkEnd w:id="12"/>
       <w:bookmarkEnd w:id="13"/>
       <w:bookmarkEnd w:id="14"/>
+      <w:bookmarkEnd w:id="15"/>
     </w:p>
     <w:p>
       <w:pPr>
@@ -5570,6 +5349,7 @@
           <w:i/>
           <w:sz w:val="24"/>
         </w:rPr>
+        <w:lastRenderedPageBreak/>
         <w:t>bases</w:t>
       </w:r>
       <w:proofErr w:type="gramEnd"/>
@@ -5611,8 +5391,18 @@
           <w:i/>
           <w:sz w:val="24"/>
         </w:rPr>
-        <w:t xml:space="preserve"> et scripts: organigramme, architecture du programme, découpage modulaire, entrées-sorties des modules, pseudo-code</w:t>
-      </w:r>
+        <w:t xml:space="preserve"> et scripts: organigramme, architecture du programme, découpage modulaire, entrées-sorties des modules, </w:t>
+      </w:r>
+      <w:proofErr w:type="spellStart"/>
+      <w:r>
+        <w:rPr>
+          <w:rFonts w:ascii="Arial" w:hAnsi="Arial" w:cs="Arial"/>
+          <w:i/>
+          <w:sz w:val="24"/>
+        </w:rPr>
+        <w:t>pseudo-code</w:t>
+      </w:r>
+      <w:proofErr w:type="spellEnd"/>
       <w:r>
         <w:rPr>
           <w:rFonts w:ascii="Arial" w:hAnsi="Arial" w:cs="Arial"/>
@@ -5717,7 +5507,7 @@
     </w:p>
     <w:p>
       <w:pPr>
-        <w:pStyle w:val="Heading3"/>
+        <w:pStyle w:val="Titre3"/>
       </w:pPr>
       <w:r>
         <w:t xml:space="preserve">Maquettes / </w:t>
@@ -5729,7 +5519,7 @@
     <w:p/>
     <w:p>
       <w:pPr>
-        <w:pStyle w:val="ListParagraph"/>
+        <w:pStyle w:val="Paragraphedeliste"/>
         <w:numPr>
           <w:ilvl w:val="0"/>
           <w:numId w:val="18"/>
@@ -5807,7 +5597,7 @@
     </w:p>
     <w:p>
       <w:pPr>
-        <w:pStyle w:val="ListParagraph"/>
+        <w:pStyle w:val="Paragraphedeliste"/>
         <w:numPr>
           <w:ilvl w:val="0"/>
           <w:numId w:val="18"/>
@@ -5820,7 +5610,7 @@
         </w:rPr>
         <w:lastRenderedPageBreak/>
         <w:drawing>
-          <wp:anchor distT="0" distB="0" distL="114300" distR="114300" simplePos="0" relativeHeight="251659264" behindDoc="0" locked="0" layoutInCell="1" allowOverlap="1" wp14:anchorId="628E79D4" wp14:editId="168C9EBE">
+          <wp:anchor distT="0" distB="0" distL="114300" distR="114300" simplePos="0" relativeHeight="251659264" behindDoc="0" locked="0" layoutInCell="1" allowOverlap="1" wp14:anchorId="628E79D4" wp14:editId="37DC1A48">
             <wp:simplePos x="0" y="0"/>
             <wp:positionH relativeFrom="margin">
               <wp:align>center</wp:align>
@@ -5828,7 +5618,7 @@
             <wp:positionV relativeFrom="paragraph">
               <wp:posOffset>211204</wp:posOffset>
             </wp:positionV>
-            <wp:extent cx="5178056" cy="3740995"/>
+            <wp:extent cx="5177790" cy="3740785"/>
             <wp:effectExtent l="0" t="0" r="3810" b="0"/>
             <wp:wrapTopAndBottom/>
             <wp:docPr id="3" name="Image 3"/>
@@ -5857,7 +5647,7 @@
                   <pic:spPr>
                     <a:xfrm>
                       <a:off x="0" y="0"/>
-                      <a:ext cx="5178056" cy="3740995"/>
+                      <a:ext cx="5178012" cy="3740995"/>
                     </a:xfrm>
                     <a:prstGeom prst="rect">
                       <a:avLst/>
@@ -5888,7 +5678,94 @@
     </w:p>
     <w:p>
       <w:pPr>
-        <w:pStyle w:val="ListParagraph"/>
+        <w:ind w:left="360"/>
+      </w:pPr>
+      <w:r>
+        <w:t>Langues choisies ainsi que le vocabulaire</w:t>
+      </w:r>
+      <w:r>
+        <w:t> :</w:t>
+      </w:r>
+    </w:p>
+    <w:p>
+      <w:pPr>
+        <w:pStyle w:val="Paragraphedeliste"/>
+      </w:pPr>
+    </w:p>
+    <w:p>
+      <w:pPr>
+        <w:rPr>
+          <w:noProof/>
+          <w:lang w:val="fr-CH" w:eastAsia="fr-CH"/>
+        </w:rPr>
+      </w:pPr>
+      <w:r>
+        <w:rPr>
+          <w:noProof/>
+          <w:lang w:val="fr-CH" w:eastAsia="fr-CH"/>
+        </w:rPr>
+        <w:drawing>
+          <wp:inline distT="0" distB="0" distL="0" distR="0" wp14:anchorId="66B6B14D" wp14:editId="572B8FDF">
+            <wp:extent cx="5759450" cy="4057650"/>
+            <wp:effectExtent l="0" t="0" r="0" b="0"/>
+            <wp:docPr id="5" name="Image 5"/>
+            <wp:cNvGraphicFramePr>
+              <a:graphicFrameLocks xmlns:a="http://schemas.openxmlformats.org/drawingml/2006/main" noChangeAspect="1"/>
+            </wp:cNvGraphicFramePr>
+            <a:graphic xmlns:a="http://schemas.openxmlformats.org/drawingml/2006/main">
+              <a:graphicData uri="http://schemas.openxmlformats.org/drawingml/2006/picture">
+                <pic:pic xmlns:pic="http://schemas.openxmlformats.org/drawingml/2006/picture">
+                  <pic:nvPicPr>
+                    <pic:cNvPr id="5" name="Choix_des_langues_selected.png"/>
+                    <pic:cNvPicPr/>
+                  </pic:nvPicPr>
+                  <pic:blipFill>
+                    <a:blip r:embed="rId11">
+                      <a:extLst>
+                        <a:ext uri="{28A0092B-C50C-407E-A947-70E740481C1C}">
+                          <a14:useLocalDpi xmlns:a14="http://schemas.microsoft.com/office/drawing/2010/main" val="0"/>
+                        </a:ext>
+                      </a:extLst>
+                    </a:blip>
+                    <a:stretch>
+                      <a:fillRect/>
+                    </a:stretch>
+                  </pic:blipFill>
+                  <pic:spPr>
+                    <a:xfrm>
+                      <a:off x="0" y="0"/>
+                      <a:ext cx="5759450" cy="4057650"/>
+                    </a:xfrm>
+                    <a:prstGeom prst="rect">
+                      <a:avLst/>
+                    </a:prstGeom>
+                  </pic:spPr>
+                </pic:pic>
+              </a:graphicData>
+            </a:graphic>
+          </wp:inline>
+        </w:drawing>
+      </w:r>
+    </w:p>
+    <w:p>
+      <w:pPr>
+        <w:rPr>
+          <w:noProof/>
+          <w:lang w:val="fr-CH" w:eastAsia="fr-CH"/>
+        </w:rPr>
+      </w:pPr>
+    </w:p>
+    <w:p>
+      <w:pPr>
+        <w:rPr>
+          <w:noProof/>
+          <w:lang w:val="fr-CH" w:eastAsia="fr-CH"/>
+        </w:rPr>
+      </w:pPr>
+    </w:p>
+    <w:p>
+      <w:pPr>
+        <w:pStyle w:val="Paragraphedeliste"/>
         <w:numPr>
           <w:ilvl w:val="0"/>
           <w:numId w:val="18"/>
@@ -5928,7 +5805,7 @@
                     <pic:cNvPicPr/>
                   </pic:nvPicPr>
                   <pic:blipFill>
-                    <a:blip r:embed="rId11">
+                    <a:blip r:embed="rId12">
                       <a:extLst>
                         <a:ext uri="{28A0092B-C50C-407E-A947-70E740481C1C}">
                           <a14:useLocalDpi xmlns:a14="http://schemas.microsoft.com/office/drawing/2010/main" val="0"/>
@@ -5963,37 +5840,27 @@
           <w:szCs w:val="32"/>
         </w:rPr>
       </w:pPr>
-    </w:p>
-    <w:p>
-      <w:pPr>
+      <w:r>
         <w:rPr>
           <w:b/>
           <w:sz w:val="32"/>
           <w:szCs w:val="32"/>
         </w:rPr>
-      </w:pPr>
+        <w:t>Scénarios</w:t>
+      </w:r>
       <w:r>
         <w:rPr>
           <w:b/>
           <w:sz w:val="32"/>
           <w:szCs w:val="32"/>
         </w:rPr>
-        <w:lastRenderedPageBreak/>
-        <w:t>Scénarios</w:t>
-      </w:r>
-      <w:r>
-        <w:rPr>
-          <w:b/>
-          <w:sz w:val="32"/>
-          <w:szCs w:val="32"/>
-        </w:rPr>
         <w:t> :</w:t>
       </w:r>
     </w:p>
     <w:p/>
     <w:p>
       <w:pPr>
-        <w:pStyle w:val="ListParagraph"/>
+        <w:pStyle w:val="Paragraphedeliste"/>
         <w:numPr>
           <w:ilvl w:val="0"/>
           <w:numId w:val="20"/>
@@ -6012,7 +5879,7 @@
     <w:p/>
     <w:p>
       <w:pPr>
-        <w:pStyle w:val="ListParagraph"/>
+        <w:pStyle w:val="Paragraphedeliste"/>
         <w:numPr>
           <w:ilvl w:val="1"/>
           <w:numId w:val="20"/>
@@ -6031,7 +5898,7 @@
     </w:p>
     <w:tbl>
       <w:tblPr>
-        <w:tblStyle w:val="GridTable4-Accent1"/>
+        <w:tblStyle w:val="TableauGrille4-Accentuation1"/>
         <w:tblW w:w="0" w:type="auto"/>
         <w:tblLook w:val="04A0" w:firstRow="1" w:lastRow="0" w:firstColumn="1" w:lastColumn="0" w:noHBand="0" w:noVBand="1"/>
       </w:tblPr>
@@ -6125,7 +5992,7 @@
     <w:p/>
     <w:p>
       <w:pPr>
-        <w:pStyle w:val="ListParagraph"/>
+        <w:pStyle w:val="Paragraphedeliste"/>
         <w:numPr>
           <w:ilvl w:val="1"/>
           <w:numId w:val="20"/>
@@ -6138,7 +6005,7 @@
     <w:p/>
     <w:tbl>
       <w:tblPr>
-        <w:tblStyle w:val="GridTable4-Accent1"/>
+        <w:tblStyle w:val="TableauGrille4-Accentuation1"/>
         <w:tblW w:w="0" w:type="auto"/>
         <w:tblLook w:val="04A0" w:firstRow="1" w:lastRow="0" w:firstColumn="1" w:lastColumn="0" w:noHBand="0" w:noVBand="1"/>
       </w:tblPr>
@@ -6232,7 +6099,7 @@
     <w:p/>
     <w:p>
       <w:pPr>
-        <w:pStyle w:val="ListParagraph"/>
+        <w:pStyle w:val="Paragraphedeliste"/>
         <w:numPr>
           <w:ilvl w:val="0"/>
           <w:numId w:val="20"/>
@@ -6258,7 +6125,7 @@
     </w:p>
     <w:p>
       <w:pPr>
-        <w:pStyle w:val="ListParagraph"/>
+        <w:pStyle w:val="Paragraphedeliste"/>
         <w:numPr>
           <w:ilvl w:val="1"/>
           <w:numId w:val="20"/>
@@ -6277,7 +6144,7 @@
     </w:p>
     <w:tbl>
       <w:tblPr>
-        <w:tblStyle w:val="GridTable4-Accent1"/>
+        <w:tblStyle w:val="TableauGrille4-Accentuation1"/>
         <w:tblW w:w="0" w:type="auto"/>
         <w:tblLook w:val="04A0" w:firstRow="1" w:lastRow="0" w:firstColumn="1" w:lastColumn="0" w:noHBand="0" w:noVBand="1"/>
       </w:tblPr>
@@ -6296,7 +6163,11 @@
             <w:tcW w:w="3681" w:type="dxa"/>
           </w:tcPr>
           <w:p>
-            <w:r>
+            <w:pPr>
+              <w:keepNext/>
+            </w:pPr>
+            <w:r>
+              <w:lastRenderedPageBreak/>
               <w:t>Action</w:t>
             </w:r>
           </w:p>
@@ -6307,6 +6178,7 @@
           </w:tcPr>
           <w:p>
             <w:pPr>
+              <w:keepNext/>
               <w:cnfStyle w:val="100000000000" w:firstRow="1" w:lastRow="0" w:firstColumn="0" w:lastColumn="0" w:oddVBand="0" w:evenVBand="0" w:oddHBand="0" w:evenHBand="0" w:firstRowFirstColumn="0" w:firstRowLastColumn="0" w:lastRowFirstColumn="0" w:lastRowLastColumn="0"/>
             </w:pPr>
             <w:r>
@@ -6320,6 +6192,7 @@
           </w:tcPr>
           <w:p>
             <w:pPr>
+              <w:keepNext/>
               <w:cnfStyle w:val="100000000000" w:firstRow="1" w:lastRow="0" w:firstColumn="0" w:lastColumn="0" w:oddVBand="0" w:evenVBand="0" w:oddHBand="0" w:evenHBand="0" w:firstRowFirstColumn="0" w:firstRowLastColumn="0" w:lastRowFirstColumn="0" w:lastRowLastColumn="0"/>
             </w:pPr>
             <w:r>
@@ -6437,19 +6310,7 @@
               <w:cnfStyle w:val="000000100000" w:firstRow="0" w:lastRow="0" w:firstColumn="0" w:lastColumn="0" w:oddVBand="0" w:evenVBand="0" w:oddHBand="1" w:evenHBand="0" w:firstRowFirstColumn="0" w:firstRowLastColumn="0" w:lastRowFirstColumn="0" w:lastRowLastColumn="0"/>
             </w:pPr>
             <w:r>
-              <w:t>Un message s’affiche en indiquant que l</w:t>
-            </w:r>
-            <w:r>
-              <w:t>’anglais</w:t>
-            </w:r>
-            <w:r>
-              <w:t xml:space="preserve"> a été sélectionné pour l</w:t>
-            </w:r>
-            <w:r>
-              <w:t>’élève</w:t>
-            </w:r>
-            <w:r>
-              <w:t>.</w:t>
+              <w:t>Un message s’affiche en indiquant que l’anglais a été sélectionné pour l’élève.</w:t>
             </w:r>
           </w:p>
         </w:tc>
@@ -6500,17 +6361,14 @@
     </w:p>
     <w:p>
       <w:pPr>
-        <w:pStyle w:val="ListParagraph"/>
+        <w:pStyle w:val="Paragraphedeliste"/>
         <w:numPr>
           <w:ilvl w:val="1"/>
           <w:numId w:val="20"/>
         </w:numPr>
       </w:pPr>
       <w:r>
-        <w:t xml:space="preserve">Le joueur </w:t>
-      </w:r>
-      <w:r>
-        <w:t>souhaite changer de langue pour le professeur</w:t>
+        <w:t>Le joueur souhaite changer de langue pour le professeur</w:t>
       </w:r>
     </w:p>
     <w:p>
@@ -6522,7 +6380,7 @@
     </w:p>
     <w:tbl>
       <w:tblPr>
-        <w:tblStyle w:val="GridTable4-Accent1"/>
+        <w:tblStyle w:val="TableauGrille4-Accentuation1"/>
         <w:tblW w:w="0" w:type="auto"/>
         <w:tblLook w:val="04A0" w:firstRow="1" w:lastRow="0" w:firstColumn="1" w:lastColumn="0" w:noHBand="0" w:noVBand="1"/>
       </w:tblPr>
@@ -6695,14 +6553,7 @@
           </w:tcPr>
           <w:p>
             <w:r>
-              <w:t xml:space="preserve">Le joueur </w:t>
-            </w:r>
-            <w:r>
-              <w:t xml:space="preserve">glisse le texte « Français » à côté et met le </w:t>
-            </w:r>
-            <w:r>
-              <w:lastRenderedPageBreak/>
-              <w:t>texte « Allemand » sur le professeur.</w:t>
+              <w:t>Le joueur glisse le texte « Français » à côté et met le texte « Allemand » sur le professeur.</w:t>
             </w:r>
           </w:p>
         </w:tc>
@@ -6725,13 +6576,7 @@
               <w:cnfStyle w:val="000000000000" w:firstRow="0" w:lastRow="0" w:firstColumn="0" w:lastColumn="0" w:oddVBand="0" w:evenVBand="0" w:oddHBand="0" w:evenHBand="0" w:firstRowFirstColumn="0" w:firstRowLastColumn="0" w:lastRowFirstColumn="0" w:lastRowLastColumn="0"/>
             </w:pPr>
             <w:r>
-              <w:t xml:space="preserve">Un message s’affiche en indiquant que le </w:t>
-            </w:r>
-            <w:r>
-              <w:t xml:space="preserve">l’allemand </w:t>
-            </w:r>
-            <w:r>
-              <w:t>a été sélectionné pour le professeur.</w:t>
+              <w:t>Un message s’affiche en indiquant que le l’allemand a été sélectionné pour le professeur.</w:t>
             </w:r>
           </w:p>
         </w:tc>
@@ -6785,17 +6630,14 @@
     </w:p>
     <w:p>
       <w:pPr>
-        <w:pStyle w:val="ListParagraph"/>
+        <w:pStyle w:val="Paragraphedeliste"/>
         <w:numPr>
           <w:ilvl w:val="1"/>
           <w:numId w:val="20"/>
         </w:numPr>
       </w:pPr>
       <w:r>
-        <w:t xml:space="preserve">Le joueur souhaite changer de langue pour </w:t>
-      </w:r>
-      <w:r>
-        <w:t>l’élève</w:t>
+        <w:t>Le joueur souhaite changer de langue pour l’élève</w:t>
       </w:r>
     </w:p>
     <w:p>
@@ -6807,14 +6649,14 @@
     </w:p>
     <w:tbl>
       <w:tblPr>
-        <w:tblStyle w:val="GridTable4-Accent1"/>
+        <w:tblStyle w:val="TableauGrille4-Accentuation1"/>
         <w:tblW w:w="0" w:type="auto"/>
         <w:tblLook w:val="04A0" w:firstRow="1" w:lastRow="0" w:firstColumn="1" w:lastColumn="0" w:noHBand="0" w:noVBand="1"/>
       </w:tblPr>
       <w:tblGrid>
-        <w:gridCol w:w="3641"/>
+        <w:gridCol w:w="3640"/>
         <w:gridCol w:w="1510"/>
-        <w:gridCol w:w="3909"/>
+        <w:gridCol w:w="3910"/>
       </w:tblGrid>
       <w:tr>
         <w:trPr>
@@ -6980,13 +6822,11 @@
           </w:tcPr>
           <w:p>
             <w:r>
-              <w:t>Le joueur glisse le texte « </w:t>
-            </w:r>
-            <w:proofErr w:type="spellStart"/>
-            <w:r>
-              <w:t>Anglaisd</w:t>
-            </w:r>
-            <w:proofErr w:type="spellEnd"/>
+              <w:t>Le j</w:t>
+            </w:r>
+            <w:r>
+              <w:t>oueur glisse le texte « Anglais</w:t>
+            </w:r>
             <w:r>
               <w:t> » à côté et met le texte « Allemand » sur le professeur.</w:t>
             </w:r>
@@ -7011,13 +6851,7 @@
               <w:cnfStyle w:val="000000000000" w:firstRow="0" w:lastRow="0" w:firstColumn="0" w:lastColumn="0" w:oddVBand="0" w:evenVBand="0" w:oddHBand="0" w:evenHBand="0" w:firstRowFirstColumn="0" w:firstRowLastColumn="0" w:lastRowFirstColumn="0" w:lastRowLastColumn="0"/>
             </w:pPr>
             <w:r>
-              <w:t xml:space="preserve">Un message s’affiche en indiquant que le l’allemand a été sélectionné pour le </w:t>
-            </w:r>
-            <w:r>
-              <w:t>l’élève</w:t>
-            </w:r>
-            <w:r>
-              <w:t>.</w:t>
+              <w:t>Un message s’affiche en indiquant que le l’allemand a été sélectionné pour le l’élève.</w:t>
             </w:r>
           </w:p>
         </w:tc>
@@ -7033,6 +6867,7 @@
           </w:tcPr>
           <w:p>
             <w:r>
+              <w:lastRenderedPageBreak/>
               <w:t>Le joueur clique sur le vocabulaire souhaité</w:t>
             </w:r>
           </w:p>
@@ -7071,16 +6906,17 @@
     </w:p>
     <w:p>
       <w:pPr>
-        <w:pStyle w:val="ListParagraph"/>
+        <w:pStyle w:val="Paragraphedeliste"/>
         <w:numPr>
           <w:ilvl w:val="1"/>
           <w:numId w:val="20"/>
         </w:numPr>
       </w:pPr>
-      <w:bookmarkStart w:id="15" w:name="_GoBack"/>
-      <w:bookmarkEnd w:id="15"/>
       <w:r>
         <w:t>Pas de vocabulaire pour la langue sélectionné</w:t>
+      </w:r>
+      <w:r>
+        <w:t>e</w:t>
       </w:r>
     </w:p>
     <w:p>
@@ -7092,7 +6928,7 @@
     </w:p>
     <w:tbl>
       <w:tblPr>
-        <w:tblStyle w:val="GridTable4-Accent1"/>
+        <w:tblStyle w:val="TableauGrille4-Accentuation1"/>
         <w:tblW w:w="0" w:type="auto"/>
         <w:tblLook w:val="04A0" w:firstRow="1" w:lastRow="0" w:firstColumn="1" w:lastColumn="0" w:noHBand="0" w:noVBand="1"/>
       </w:tblPr>
@@ -7306,60 +7142,343 @@
     </w:p>
     <w:p>
       <w:pPr>
-        <w:rPr>
-          <w:highlight w:val="yellow"/>
-        </w:rPr>
-      </w:pPr>
-    </w:p>
-    <w:p>
-      <w:r>
-        <w:rPr>
-          <w:highlight w:val="yellow"/>
-        </w:rPr>
-        <w:t>Eché</w:t>
-      </w:r>
-      <w:r>
-        <w:rPr>
-          <w:highlight w:val="yellow"/>
-        </w:rPr>
-        <w:t>ance 2</w:t>
-      </w:r>
-    </w:p>
-    <w:p>
-      <w:pPr>
-        <w:rPr>
-          <w:highlight w:val="yellow"/>
-        </w:rPr>
-      </w:pPr>
-      <w:r>
-        <w:rPr>
-          <w:highlight w:val="yellow"/>
-        </w:rPr>
-        <w:t>Donner un identifiant à chaque maquette et chaque scénario. Ce n’est pas nécessairement un chiffre, mais ça reste court et unique.</w:t>
-      </w:r>
-      <w:r>
-        <w:rPr>
-          <w:highlight w:val="yellow"/>
-        </w:rPr>
-        <w:t xml:space="preserve"> </w:t>
-      </w:r>
-    </w:p>
-    <w:p>
-      <w:pPr>
-        <w:rPr>
-          <w:highlight w:val="yellow"/>
-        </w:rPr>
-      </w:pPr>
-      <w:r>
-        <w:rPr>
-          <w:highlight w:val="yellow"/>
-        </w:rPr>
-        <w:t>Format de scénario exemple</w:t>
-      </w:r>
+        <w:pStyle w:val="Paragraphedeliste"/>
+        <w:numPr>
+          <w:ilvl w:val="1"/>
+          <w:numId w:val="20"/>
+        </w:numPr>
+      </w:pPr>
+      <w:r>
+        <w:t>Le joueur change de vocabulaire</w:t>
+      </w:r>
+    </w:p>
+    <w:p>
+      <w:pPr>
+        <w:rPr>
+          <w:u w:val="single"/>
+        </w:rPr>
+      </w:pPr>
     </w:p>
     <w:tbl>
       <w:tblPr>
-        <w:tblStyle w:val="TableGrid"/>
+        <w:tblStyle w:val="TableauGrille4-Accentuation1"/>
+        <w:tblW w:w="0" w:type="auto"/>
+        <w:tblLook w:val="04A0" w:firstRow="1" w:lastRow="0" w:firstColumn="1" w:lastColumn="0" w:noHBand="0" w:noVBand="1"/>
+      </w:tblPr>
+      <w:tblGrid>
+        <w:gridCol w:w="3114"/>
+        <w:gridCol w:w="2926"/>
+        <w:gridCol w:w="3020"/>
+      </w:tblGrid>
+      <w:tr>
+        <w:trPr>
+          <w:cnfStyle w:val="100000000000" w:firstRow="1" w:lastRow="0" w:firstColumn="0" w:lastColumn="0" w:oddVBand="0" w:evenVBand="0" w:oddHBand="0" w:evenHBand="0" w:firstRowFirstColumn="0" w:firstRowLastColumn="0" w:lastRowFirstColumn="0" w:lastRowLastColumn="0"/>
+        </w:trPr>
+        <w:tc>
+          <w:tcPr>
+            <w:cnfStyle w:val="001000000000" w:firstRow="0" w:lastRow="0" w:firstColumn="1" w:lastColumn="0" w:oddVBand="0" w:evenVBand="0" w:oddHBand="0" w:evenHBand="0" w:firstRowFirstColumn="0" w:firstRowLastColumn="0" w:lastRowFirstColumn="0" w:lastRowLastColumn="0"/>
+            <w:tcW w:w="3114" w:type="dxa"/>
+          </w:tcPr>
+          <w:p>
+            <w:r>
+              <w:t>Action</w:t>
+            </w:r>
+          </w:p>
+        </w:tc>
+        <w:tc>
+          <w:tcPr>
+            <w:tcW w:w="2926" w:type="dxa"/>
+          </w:tcPr>
+          <w:p>
+            <w:pPr>
+              <w:cnfStyle w:val="100000000000" w:firstRow="1" w:lastRow="0" w:firstColumn="0" w:lastColumn="0" w:oddVBand="0" w:evenVBand="0" w:oddHBand="0" w:evenHBand="0" w:firstRowFirstColumn="0" w:firstRowLastColumn="0" w:lastRowFirstColumn="0" w:lastRowLastColumn="0"/>
+            </w:pPr>
+            <w:r>
+              <w:t>Condition particulière</w:t>
+            </w:r>
+          </w:p>
+        </w:tc>
+        <w:tc>
+          <w:tcPr>
+            <w:tcW w:w="3020" w:type="dxa"/>
+          </w:tcPr>
+          <w:p>
+            <w:pPr>
+              <w:cnfStyle w:val="100000000000" w:firstRow="1" w:lastRow="0" w:firstColumn="0" w:lastColumn="0" w:oddVBand="0" w:evenVBand="0" w:oddHBand="0" w:evenHBand="0" w:firstRowFirstColumn="0" w:firstRowLastColumn="0" w:lastRowFirstColumn="0" w:lastRowLastColumn="0"/>
+            </w:pPr>
+            <w:r>
+              <w:t>Réponse</w:t>
+            </w:r>
+          </w:p>
+        </w:tc>
+      </w:tr>
+      <w:tr>
+        <w:trPr>
+          <w:cnfStyle w:val="000000100000" w:firstRow="0" w:lastRow="0" w:firstColumn="0" w:lastColumn="0" w:oddVBand="0" w:evenVBand="0" w:oddHBand="1" w:evenHBand="0" w:firstRowFirstColumn="0" w:firstRowLastColumn="0" w:lastRowFirstColumn="0" w:lastRowLastColumn="0"/>
+        </w:trPr>
+        <w:tc>
+          <w:tcPr>
+            <w:cnfStyle w:val="001000000000" w:firstRow="0" w:lastRow="0" w:firstColumn="1" w:lastColumn="0" w:oddVBand="0" w:evenVBand="0" w:oddHBand="0" w:evenHBand="0" w:firstRowFirstColumn="0" w:firstRowLastColumn="0" w:lastRowFirstColumn="0" w:lastRowLastColumn="0"/>
+            <w:tcW w:w="3114" w:type="dxa"/>
+          </w:tcPr>
+          <w:p>
+            <w:r>
+              <w:t>Le joueur appuie sur le bouton « Jouer »</w:t>
+            </w:r>
+          </w:p>
+        </w:tc>
+        <w:tc>
+          <w:tcPr>
+            <w:tcW w:w="2926" w:type="dxa"/>
+          </w:tcPr>
+          <w:p>
+            <w:pPr>
+              <w:cnfStyle w:val="000000100000" w:firstRow="0" w:lastRow="0" w:firstColumn="0" w:lastColumn="0" w:oddVBand="0" w:evenVBand="0" w:oddHBand="1" w:evenHBand="0" w:firstRowFirstColumn="0" w:firstRowLastColumn="0" w:lastRowFirstColumn="0" w:lastRowLastColumn="0"/>
+            </w:pPr>
+          </w:p>
+        </w:tc>
+        <w:tc>
+          <w:tcPr>
+            <w:tcW w:w="3020" w:type="dxa"/>
+          </w:tcPr>
+          <w:p>
+            <w:pPr>
+              <w:cnfStyle w:val="000000100000" w:firstRow="0" w:lastRow="0" w:firstColumn="0" w:lastColumn="0" w:oddVBand="0" w:evenVBand="0" w:oddHBand="1" w:evenHBand="0" w:firstRowFirstColumn="0" w:firstRowLastColumn="0" w:lastRowFirstColumn="0" w:lastRowLastColumn="0"/>
+            </w:pPr>
+            <w:r>
+              <w:t>Le jeu passe sur l’écran « Choix des langues ».</w:t>
+            </w:r>
+          </w:p>
+        </w:tc>
+      </w:tr>
+      <w:tr>
+        <w:tc>
+          <w:tcPr>
+            <w:cnfStyle w:val="001000000000" w:firstRow="0" w:lastRow="0" w:firstColumn="1" w:lastColumn="0" w:oddVBand="0" w:evenVBand="0" w:oddHBand="0" w:evenHBand="0" w:firstRowFirstColumn="0" w:firstRowLastColumn="0" w:lastRowFirstColumn="0" w:lastRowLastColumn="0"/>
+            <w:tcW w:w="3114" w:type="dxa"/>
+          </w:tcPr>
+          <w:p>
+            <w:r>
+              <w:t>Le joueur glisse avec son doigt le texte « Français » sur le professeur</w:t>
+            </w:r>
+          </w:p>
+        </w:tc>
+        <w:tc>
+          <w:tcPr>
+            <w:tcW w:w="2926" w:type="dxa"/>
+          </w:tcPr>
+          <w:p>
+            <w:pPr>
+              <w:cnfStyle w:val="000000000000" w:firstRow="0" w:lastRow="0" w:firstColumn="0" w:lastColumn="0" w:oddVBand="0" w:evenVBand="0" w:oddHBand="0" w:evenHBand="0" w:firstRowFirstColumn="0" w:firstRowLastColumn="0" w:lastRowFirstColumn="0" w:lastRowLastColumn="0"/>
+            </w:pPr>
+          </w:p>
+        </w:tc>
+        <w:tc>
+          <w:tcPr>
+            <w:tcW w:w="3020" w:type="dxa"/>
+          </w:tcPr>
+          <w:p>
+            <w:pPr>
+              <w:cnfStyle w:val="000000000000" w:firstRow="0" w:lastRow="0" w:firstColumn="0" w:lastColumn="0" w:oddVBand="0" w:evenVBand="0" w:oddHBand="0" w:evenHBand="0" w:firstRowFirstColumn="0" w:firstRowLastColumn="0" w:lastRowFirstColumn="0" w:lastRowLastColumn="0"/>
+            </w:pPr>
+            <w:r>
+              <w:t>Un message s’affiche en indiquant que le français a été sélectionné pour le professeur.</w:t>
+            </w:r>
+          </w:p>
+        </w:tc>
+      </w:tr>
+      <w:tr>
+        <w:trPr>
+          <w:cnfStyle w:val="000000100000" w:firstRow="0" w:lastRow="0" w:firstColumn="0" w:lastColumn="0" w:oddVBand="0" w:evenVBand="0" w:oddHBand="1" w:evenHBand="0" w:firstRowFirstColumn="0" w:firstRowLastColumn="0" w:lastRowFirstColumn="0" w:lastRowLastColumn="0"/>
+        </w:trPr>
+        <w:tc>
+          <w:tcPr>
+            <w:cnfStyle w:val="001000000000" w:firstRow="0" w:lastRow="0" w:firstColumn="1" w:lastColumn="0" w:oddVBand="0" w:evenVBand="0" w:oddHBand="0" w:evenHBand="0" w:firstRowFirstColumn="0" w:firstRowLastColumn="0" w:lastRowFirstColumn="0" w:lastRowLastColumn="0"/>
+            <w:tcW w:w="3114" w:type="dxa"/>
+          </w:tcPr>
+          <w:p>
+            <w:r>
+              <w:t>Le joueur glisse avec son doigt le texte « Anglais » sur l’élève</w:t>
+            </w:r>
+          </w:p>
+        </w:tc>
+        <w:tc>
+          <w:tcPr>
+            <w:tcW w:w="2926" w:type="dxa"/>
+          </w:tcPr>
+          <w:p>
+            <w:pPr>
+              <w:cnfStyle w:val="000000100000" w:firstRow="0" w:lastRow="0" w:firstColumn="0" w:lastColumn="0" w:oddVBand="0" w:evenVBand="0" w:oddHBand="1" w:evenHBand="0" w:firstRowFirstColumn="0" w:firstRowLastColumn="0" w:lastRowFirstColumn="0" w:lastRowLastColumn="0"/>
+            </w:pPr>
+          </w:p>
+        </w:tc>
+        <w:tc>
+          <w:tcPr>
+            <w:tcW w:w="3020" w:type="dxa"/>
+          </w:tcPr>
+          <w:p>
+            <w:pPr>
+              <w:cnfStyle w:val="000000100000" w:firstRow="0" w:lastRow="0" w:firstColumn="0" w:lastColumn="0" w:oddVBand="0" w:evenVBand="0" w:oddHBand="1" w:evenHBand="0" w:firstRowFirstColumn="0" w:firstRowLastColumn="0" w:lastRowFirstColumn="0" w:lastRowLastColumn="0"/>
+            </w:pPr>
+            <w:r>
+              <w:t>Un message s’affiche en indiquant que l’anglais a été sélectionné pour l’élève.</w:t>
+            </w:r>
+          </w:p>
+        </w:tc>
+      </w:tr>
+      <w:tr>
+        <w:tc>
+          <w:tcPr>
+            <w:cnfStyle w:val="001000000000" w:firstRow="0" w:lastRow="0" w:firstColumn="1" w:lastColumn="0" w:oddVBand="0" w:evenVBand="0" w:oddHBand="0" w:evenHBand="0" w:firstRowFirstColumn="0" w:firstRowLastColumn="0" w:lastRowFirstColumn="0" w:lastRowLastColumn="0"/>
+            <w:tcW w:w="3114" w:type="dxa"/>
+          </w:tcPr>
+          <w:p>
+            <w:r>
+              <w:t>Le joueur appuie sur « Vocabulaire 1 »</w:t>
+            </w:r>
+          </w:p>
+        </w:tc>
+        <w:tc>
+          <w:tcPr>
+            <w:tcW w:w="2926" w:type="dxa"/>
+          </w:tcPr>
+          <w:p>
+            <w:pPr>
+              <w:cnfStyle w:val="000000000000" w:firstRow="0" w:lastRow="0" w:firstColumn="0" w:lastColumn="0" w:oddVBand="0" w:evenVBand="0" w:oddHBand="0" w:evenHBand="0" w:firstRowFirstColumn="0" w:firstRowLastColumn="0" w:lastRowFirstColumn="0" w:lastRowLastColumn="0"/>
+            </w:pPr>
+            <w:r>
+              <w:t>Des vocabulaires sont disponibles pour les langues choisies.</w:t>
+            </w:r>
+          </w:p>
+        </w:tc>
+        <w:tc>
+          <w:tcPr>
+            <w:tcW w:w="3020" w:type="dxa"/>
+          </w:tcPr>
+          <w:p>
+            <w:pPr>
+              <w:cnfStyle w:val="000000000000" w:firstRow="0" w:lastRow="0" w:firstColumn="0" w:lastColumn="0" w:oddVBand="0" w:evenVBand="0" w:oddHBand="0" w:evenHBand="0" w:firstRowFirstColumn="0" w:firstRowLastColumn="0" w:lastRowFirstColumn="0" w:lastRowLastColumn="0"/>
+            </w:pPr>
+            <w:r>
+              <w:t>Un bouton « C’est parti » s’affiche.</w:t>
+            </w:r>
+          </w:p>
+        </w:tc>
+      </w:tr>
+      <w:tr>
+        <w:trPr>
+          <w:cnfStyle w:val="000000100000" w:firstRow="0" w:lastRow="0" w:firstColumn="0" w:lastColumn="0" w:oddVBand="0" w:evenVBand="0" w:oddHBand="1" w:evenHBand="0" w:firstRowFirstColumn="0" w:firstRowLastColumn="0" w:lastRowFirstColumn="0" w:lastRowLastColumn="0"/>
+        </w:trPr>
+        <w:tc>
+          <w:tcPr>
+            <w:cnfStyle w:val="001000000000" w:firstRow="0" w:lastRow="0" w:firstColumn="1" w:lastColumn="0" w:oddVBand="0" w:evenVBand="0" w:oddHBand="0" w:evenHBand="0" w:firstRowFirstColumn="0" w:firstRowLastColumn="0" w:lastRowFirstColumn="0" w:lastRowLastColumn="0"/>
+            <w:tcW w:w="3114" w:type="dxa"/>
+          </w:tcPr>
+          <w:p>
+            <w:r>
+              <w:t>Le joueur appuie sur « Vocabulaire 5 »</w:t>
+            </w:r>
+          </w:p>
+        </w:tc>
+        <w:tc>
+          <w:tcPr>
+            <w:tcW w:w="2926" w:type="dxa"/>
+          </w:tcPr>
+          <w:p>
+            <w:pPr>
+              <w:cnfStyle w:val="000000100000" w:firstRow="0" w:lastRow="0" w:firstColumn="0" w:lastColumn="0" w:oddVBand="0" w:evenVBand="0" w:oddHBand="1" w:evenHBand="0" w:firstRowFirstColumn="0" w:firstRowLastColumn="0" w:lastRowFirstColumn="0" w:lastRowLastColumn="0"/>
+            </w:pPr>
+            <w:r>
+              <w:t>Le vocabulaire 1 doit être sélectionné</w:t>
+            </w:r>
+          </w:p>
+        </w:tc>
+        <w:tc>
+          <w:tcPr>
+            <w:tcW w:w="3020" w:type="dxa"/>
+          </w:tcPr>
+          <w:p>
+            <w:pPr>
+              <w:cnfStyle w:val="000000100000" w:firstRow="0" w:lastRow="0" w:firstColumn="0" w:lastColumn="0" w:oddVBand="0" w:evenVBand="0" w:oddHBand="1" w:evenHBand="0" w:firstRowFirstColumn="0" w:firstRowLastColumn="0" w:lastRowFirstColumn="0" w:lastRowLastColumn="0"/>
+            </w:pPr>
+            <w:r>
+              <w:t>Changement de vocabulaire. Le bouton « C’est parti » est toujours présent.</w:t>
+            </w:r>
+          </w:p>
+        </w:tc>
+      </w:tr>
+    </w:tbl>
+    <w:p>
+      <w:pPr>
+        <w:rPr>
+          <w:highlight w:val="yellow"/>
+        </w:rPr>
+      </w:pPr>
+    </w:p>
+    <w:p>
+      <w:pPr>
+        <w:rPr>
+          <w:highlight w:val="yellow"/>
+        </w:rPr>
+      </w:pPr>
+    </w:p>
+    <w:p>
+      <w:pPr>
+        <w:rPr>
+          <w:highlight w:val="yellow"/>
+        </w:rPr>
+      </w:pPr>
+    </w:p>
+    <w:p>
+      <w:r>
+        <w:rPr>
+          <w:highlight w:val="yellow"/>
+        </w:rPr>
+        <w:t>Eché</w:t>
+      </w:r>
+      <w:r>
+        <w:rPr>
+          <w:highlight w:val="yellow"/>
+        </w:rPr>
+        <w:t>ance 2</w:t>
+      </w:r>
+    </w:p>
+    <w:p>
+      <w:pPr>
+        <w:rPr>
+          <w:highlight w:val="yellow"/>
+        </w:rPr>
+      </w:pPr>
+      <w:r>
+        <w:rPr>
+          <w:highlight w:val="yellow"/>
+        </w:rPr>
+        <w:t>Donner un identifiant à chaque maquette et chaque scénario. Ce n’est pas nécessairement un chiffre, mais ça reste court et unique.</w:t>
+      </w:r>
+      <w:r>
+        <w:rPr>
+          <w:highlight w:val="yellow"/>
+        </w:rPr>
+        <w:t xml:space="preserve"> </w:t>
+      </w:r>
+    </w:p>
+    <w:p>
+      <w:pPr>
+        <w:rPr>
+          <w:highlight w:val="yellow"/>
+        </w:rPr>
+      </w:pPr>
+      <w:r>
+        <w:rPr>
+          <w:highlight w:val="yellow"/>
+        </w:rPr>
+        <w:lastRenderedPageBreak/>
+        <w:t>Format de scénario exemple</w:t>
+      </w:r>
+    </w:p>
+    <w:tbl>
+      <w:tblPr>
+        <w:tblStyle w:val="Grilledutableau"/>
         <w:tblW w:w="0" w:type="auto"/>
         <w:tblLook w:val="04A0" w:firstRow="1" w:lastRow="0" w:firstColumn="1" w:lastColumn="0" w:noHBand="0" w:noVBand="1"/>
       </w:tblPr>
@@ -7386,7 +7505,6 @@
               <w:rPr>
                 <w:highlight w:val="yellow"/>
               </w:rPr>
-              <w:lastRenderedPageBreak/>
               <w:t>Action</w:t>
             </w:r>
           </w:p>
@@ -7448,10 +7566,10 @@
               </w:rPr>
               <w:t xml:space="preserve">Va à l’URL </w:t>
             </w:r>
-            <w:hyperlink r:id="rId12" w:history="1">
+            <w:hyperlink r:id="rId13" w:history="1">
               <w:r>
                 <w:rPr>
-                  <w:rStyle w:val="Hyperlink"/>
+                  <w:rStyle w:val="Lienhypertexte"/>
                   <w:highlight w:val="yellow"/>
                 </w:rPr>
                 <w:t>www.ww.ch</w:t>
@@ -7554,7 +7672,7 @@
     </w:p>
     <w:p>
       <w:pPr>
-        <w:pStyle w:val="Heading3"/>
+        <w:pStyle w:val="Titre3"/>
         <w:rPr>
           <w:highlight w:val="yellow"/>
         </w:rPr>
@@ -7605,7 +7723,7 @@
     </w:p>
     <w:p>
       <w:pPr>
-        <w:pStyle w:val="Heading3"/>
+        <w:pStyle w:val="Titre3"/>
       </w:pPr>
       <w:bookmarkStart w:id="16" w:name="_Toc71703259"/>
       <w:bookmarkStart w:id="17" w:name="_Toc499021842"/>
@@ -7630,7 +7748,7 @@
     <w:p/>
     <w:p>
       <w:pPr>
-        <w:pStyle w:val="Heading3"/>
+        <w:pStyle w:val="Titre3"/>
       </w:pPr>
       <w:r>
         <w:t>(Particularité 2)</w:t>
@@ -7653,7 +7771,7 @@
     <w:p/>
     <w:p>
       <w:pPr>
-        <w:pStyle w:val="Heading1"/>
+        <w:pStyle w:val="Titre1"/>
         <w:tabs>
           <w:tab w:val="num" w:pos="360"/>
         </w:tabs>
@@ -7669,7 +7787,7 @@
     </w:p>
     <w:p>
       <w:pPr>
-        <w:pStyle w:val="Heading2"/>
+        <w:pStyle w:val="Titre2"/>
         <w:rPr>
           <w:i w:val="0"/>
           <w:iCs/>
@@ -8075,7 +8193,7 @@
     </w:p>
     <w:p>
       <w:pPr>
-        <w:pStyle w:val="Heading2"/>
+        <w:pStyle w:val="Titre2"/>
         <w:rPr>
           <w:i w:val="0"/>
           <w:iCs/>
@@ -8104,7 +8222,7 @@
     </w:p>
     <w:p>
       <w:pPr>
-        <w:pStyle w:val="Header"/>
+        <w:pStyle w:val="En-tte"/>
         <w:ind w:left="357"/>
         <w:rPr>
           <w:i/>
@@ -8113,7 +8231,7 @@
     </w:p>
     <w:p>
       <w:pPr>
-        <w:pStyle w:val="Header"/>
+        <w:pStyle w:val="En-tte"/>
         <w:ind w:left="357"/>
         <w:rPr>
           <w:i/>
@@ -8136,7 +8254,7 @@
     </w:p>
     <w:p>
       <w:pPr>
-        <w:pStyle w:val="Header"/>
+        <w:pStyle w:val="En-tte"/>
         <w:ind w:left="357"/>
         <w:rPr>
           <w:i/>
@@ -8250,7 +8368,7 @@
     </w:p>
     <w:tbl>
       <w:tblPr>
-        <w:tblStyle w:val="TableGrid"/>
+        <w:tblStyle w:val="Grilledutableau"/>
         <w:tblW w:w="0" w:type="auto"/>
         <w:tblLook w:val="04A0" w:firstRow="1" w:lastRow="0" w:firstColumn="1" w:lastColumn="0" w:noHBand="0" w:noVBand="1"/>
       </w:tblPr>
@@ -8278,6 +8396,7 @@
                 <w:i/>
                 <w:highlight w:val="yellow"/>
               </w:rPr>
+              <w:lastRenderedPageBreak/>
               <w:t>Scénario</w:t>
             </w:r>
           </w:p>
@@ -8392,7 +8511,6 @@
                 <w:i/>
                 <w:highlight w:val="yellow"/>
               </w:rPr>
-              <w:lastRenderedPageBreak/>
               <w:t>1.3 Créer utilisateur</w:t>
             </w:r>
           </w:p>
@@ -9259,7 +9377,7 @@
     <w:p/>
     <w:p>
       <w:pPr>
-        <w:pStyle w:val="Heading2"/>
+        <w:pStyle w:val="Titre2"/>
         <w:rPr>
           <w:i w:val="0"/>
           <w:iCs/>
@@ -9389,7 +9507,7 @@
     </w:p>
     <w:p>
       <w:pPr>
-        <w:pStyle w:val="Header"/>
+        <w:pStyle w:val="En-tte"/>
         <w:rPr>
           <w:rFonts w:cs="Arial"/>
           <w:iCs/>
@@ -9412,7 +9530,7 @@
     </w:p>
     <w:p>
       <w:pPr>
-        <w:pStyle w:val="Header"/>
+        <w:pStyle w:val="En-tte"/>
         <w:rPr>
           <w:rFonts w:cs="Arial"/>
           <w:iCs/>
@@ -9421,7 +9539,7 @@
     </w:p>
     <w:p>
       <w:pPr>
-        <w:pStyle w:val="Heading2"/>
+        <w:pStyle w:val="Titre2"/>
         <w:rPr>
           <w:i w:val="0"/>
           <w:iCs/>
@@ -9638,7 +9756,7 @@
     </w:p>
     <w:p>
       <w:pPr>
-        <w:pStyle w:val="Heading1"/>
+        <w:pStyle w:val="Titre1"/>
         <w:tabs>
           <w:tab w:val="num" w:pos="360"/>
         </w:tabs>
@@ -9658,7 +9776,7 @@
     </w:p>
     <w:p>
       <w:pPr>
-        <w:pStyle w:val="Header"/>
+        <w:pStyle w:val="En-tte"/>
         <w:ind w:left="357"/>
       </w:pPr>
     </w:p>
@@ -9783,6 +9901,7 @@
           <w:rFonts w:cs="Arial"/>
           <w:i/>
         </w:rPr>
+        <w:lastRenderedPageBreak/>
         <w:t>Suites possibles pour le projet (évolutions &amp; améliorations)</w:t>
       </w:r>
     </w:p>
@@ -9823,7 +9942,7 @@
     </w:p>
     <w:p>
       <w:pPr>
-        <w:pStyle w:val="Heading1"/>
+        <w:pStyle w:val="Titre1"/>
         <w:tabs>
           <w:tab w:val="num" w:pos="360"/>
         </w:tabs>
@@ -9842,7 +9961,7 @@
     <w:p/>
     <w:p>
       <w:pPr>
-        <w:pStyle w:val="Heading2"/>
+        <w:pStyle w:val="Titre2"/>
         <w:rPr>
           <w:i w:val="0"/>
           <w:iCs/>
@@ -9861,7 +9980,7 @@
     <w:p/>
     <w:p>
       <w:pPr>
-        <w:pStyle w:val="Heading2"/>
+        <w:pStyle w:val="Titre2"/>
         <w:rPr>
           <w:i w:val="0"/>
           <w:iCs/>
@@ -9929,7 +10048,7 @@
     </w:p>
     <w:p>
       <w:pPr>
-        <w:pStyle w:val="Heading2"/>
+        <w:pStyle w:val="Titre2"/>
         <w:rPr>
           <w:i w:val="0"/>
           <w:iCs/>
@@ -10191,7 +10310,7 @@
     </w:p>
     <w:p>
       <w:pPr>
-        <w:pStyle w:val="Heading2"/>
+        <w:pStyle w:val="Titre2"/>
         <w:rPr>
           <w:i w:val="0"/>
           <w:iCs/>
@@ -10258,7 +10377,7 @@
     <w:p/>
     <w:p>
       <w:pPr>
-        <w:pStyle w:val="Heading2"/>
+        <w:pStyle w:val="Titre2"/>
         <w:rPr>
           <w:i w:val="0"/>
           <w:iCs/>
@@ -10289,7 +10408,7 @@
     <w:p/>
     <w:p>
       <w:pPr>
-        <w:pStyle w:val="Heading2"/>
+        <w:pStyle w:val="Titre2"/>
         <w:rPr>
           <w:i w:val="0"/>
           <w:iCs/>
@@ -10353,8 +10472,8 @@
       </w:pPr>
     </w:p>
     <w:sectPr>
-      <w:headerReference w:type="default" r:id="rId13"/>
-      <w:footerReference w:type="default" r:id="rId14"/>
+      <w:headerReference w:type="default" r:id="rId14"/>
+      <w:footerReference w:type="default" r:id="rId15"/>
       <w:pgSz w:w="11906" w:h="16838" w:code="9"/>
       <w:pgMar w:top="1418" w:right="1418" w:bottom="1418" w:left="1418" w:header="720" w:footer="720" w:gutter="0"/>
       <w:cols w:space="720"/>
@@ -10365,7 +10484,7 @@
 </file>
 
 <file path=word/endnotes.xml><?xml version="1.0" encoding="utf-8"?>
-<w:endnotes xmlns:wpc="http://schemas.microsoft.com/office/word/2010/wordprocessingCanvas" xmlns:cx="http://schemas.microsoft.com/office/drawing/2014/chartex" xmlns:cx1="http://schemas.microsoft.com/office/drawing/2015/9/8/chartex" xmlns:cx2="http://schemas.microsoft.com/office/drawing/2015/10/21/chartex" xmlns:cx3="http://schemas.microsoft.com/office/drawing/2016/5/9/chartex" xmlns:cx4="http://schemas.microsoft.com/office/drawing/2016/5/10/chartex" xmlns:cx5="http://schemas.microsoft.com/office/drawing/2016/5/11/chartex" xmlns:cx6="http://schemas.microsoft.com/office/drawing/2016/5/12/chartex" xmlns:cx7="http://schemas.microsoft.com/office/drawing/2016/5/13/chartex" xmlns:cx8="http://schemas.microsoft.com/office/drawing/2016/5/14/chartex" xmlns:mc="http://schemas.openxmlformats.org/markup-compatibility/2006" xmlns:aink="http://schemas.microsoft.com/office/drawing/2016/ink" xmlns:am3d="http://schemas.microsoft.com/office/drawing/2017/model3d" xmlns:o="urn:schemas-microsoft-com:office:office" xmlns:r="http://schemas.openxmlformats.org/officeDocument/2006/relationships" xmlns:m="http://schemas.openxmlformats.org/officeDocument/2006/math" xmlns:v="urn:schemas-microsoft-com:vml" xmlns:wp14="http://schemas.microsoft.com/office/word/2010/wordprocessingDrawing" xmlns:wp="http://schemas.openxmlformats.org/drawingml/2006/wordprocessingDrawing" xmlns:w10="urn:schemas-microsoft-com:office:word" xmlns:w="http://schemas.openxmlformats.org/wordprocessingml/2006/main" xmlns:w14="http://schemas.microsoft.com/office/word/2010/wordml" xmlns:w15="http://schemas.microsoft.com/office/word/2012/wordml" xmlns:w16cid="http://schemas.microsoft.com/office/word/2016/wordml/cid" xmlns:w16se="http://schemas.microsoft.com/office/word/2015/wordml/symex" xmlns:wpg="http://schemas.microsoft.com/office/word/2010/wordprocessingGroup" xmlns:wpi="http://schemas.microsoft.com/office/word/2010/wordprocessingInk" xmlns:wne="http://schemas.microsoft.com/office/word/2006/wordml" xmlns:wps="http://schemas.microsoft.com/office/word/2010/wordprocessingShape" mc:Ignorable="w14 w15 w16se w16cid wp14">
+<w:endnotes xmlns:wpc="http://schemas.microsoft.com/office/word/2010/wordprocessingCanvas" xmlns:cx="http://schemas.microsoft.com/office/drawing/2014/chartex" xmlns:cx1="http://schemas.microsoft.com/office/drawing/2015/9/8/chartex" xmlns:mc="http://schemas.openxmlformats.org/markup-compatibility/2006" xmlns:o="urn:schemas-microsoft-com:office:office" xmlns:r="http://schemas.openxmlformats.org/officeDocument/2006/relationships" xmlns:m="http://schemas.openxmlformats.org/officeDocument/2006/math" xmlns:v="urn:schemas-microsoft-com:vml" xmlns:wp14="http://schemas.microsoft.com/office/word/2010/wordprocessingDrawing" xmlns:wp="http://schemas.openxmlformats.org/drawingml/2006/wordprocessingDrawing" xmlns:w10="urn:schemas-microsoft-com:office:word" xmlns:w="http://schemas.openxmlformats.org/wordprocessingml/2006/main" xmlns:w14="http://schemas.microsoft.com/office/word/2010/wordml" xmlns:w15="http://schemas.microsoft.com/office/word/2012/wordml" xmlns:w16se="http://schemas.microsoft.com/office/word/2015/wordml/symex" xmlns:wpg="http://schemas.microsoft.com/office/word/2010/wordprocessingGroup" xmlns:wpi="http://schemas.microsoft.com/office/word/2010/wordprocessingInk" xmlns:wne="http://schemas.microsoft.com/office/word/2006/wordml" xmlns:wps="http://schemas.microsoft.com/office/word/2010/wordprocessingShape" mc:Ignorable="w14 w15 w16se wp14">
   <w:endnote w:type="separator" w:id="-1">
     <w:p>
       <w:r>
@@ -10384,10 +10503,10 @@
 </file>
 
 <file path=word/footer1.xml><?xml version="1.0" encoding="utf-8"?>
-<w:ftr xmlns:wpc="http://schemas.microsoft.com/office/word/2010/wordprocessingCanvas" xmlns:cx="http://schemas.microsoft.com/office/drawing/2014/chartex" xmlns:cx1="http://schemas.microsoft.com/office/drawing/2015/9/8/chartex" xmlns:cx2="http://schemas.microsoft.com/office/drawing/2015/10/21/chartex" xmlns:cx3="http://schemas.microsoft.com/office/drawing/2016/5/9/chartex" xmlns:cx4="http://schemas.microsoft.com/office/drawing/2016/5/10/chartex" xmlns:cx5="http://schemas.microsoft.com/office/drawing/2016/5/11/chartex" xmlns:cx6="http://schemas.microsoft.com/office/drawing/2016/5/12/chartex" xmlns:cx7="http://schemas.microsoft.com/office/drawing/2016/5/13/chartex" xmlns:cx8="http://schemas.microsoft.com/office/drawing/2016/5/14/chartex" xmlns:mc="http://schemas.openxmlformats.org/markup-compatibility/2006" xmlns:aink="http://schemas.microsoft.com/office/drawing/2016/ink" xmlns:am3d="http://schemas.microsoft.com/office/drawing/2017/model3d" xmlns:o="urn:schemas-microsoft-com:office:office" xmlns:r="http://schemas.openxmlformats.org/officeDocument/2006/relationships" xmlns:m="http://schemas.openxmlformats.org/officeDocument/2006/math" xmlns:v="urn:schemas-microsoft-com:vml" xmlns:wp14="http://schemas.microsoft.com/office/word/2010/wordprocessingDrawing" xmlns:wp="http://schemas.openxmlformats.org/drawingml/2006/wordprocessingDrawing" xmlns:w10="urn:schemas-microsoft-com:office:word" xmlns:w="http://schemas.openxmlformats.org/wordprocessingml/2006/main" xmlns:w14="http://schemas.microsoft.com/office/word/2010/wordml" xmlns:w15="http://schemas.microsoft.com/office/word/2012/wordml" xmlns:w16cid="http://schemas.microsoft.com/office/word/2016/wordml/cid" xmlns:w16se="http://schemas.microsoft.com/office/word/2015/wordml/symex" xmlns:wpg="http://schemas.microsoft.com/office/word/2010/wordprocessingGroup" xmlns:wpi="http://schemas.microsoft.com/office/word/2010/wordprocessingInk" xmlns:wne="http://schemas.microsoft.com/office/word/2006/wordml" xmlns:wps="http://schemas.microsoft.com/office/word/2010/wordprocessingShape" mc:Ignorable="w14 w15 w16se w16cid wp14">
+<w:ftr xmlns:wpc="http://schemas.microsoft.com/office/word/2010/wordprocessingCanvas" xmlns:cx="http://schemas.microsoft.com/office/drawing/2014/chartex" xmlns:cx1="http://schemas.microsoft.com/office/drawing/2015/9/8/chartex" xmlns:mc="http://schemas.openxmlformats.org/markup-compatibility/2006" xmlns:o="urn:schemas-microsoft-com:office:office" xmlns:r="http://schemas.openxmlformats.org/officeDocument/2006/relationships" xmlns:m="http://schemas.openxmlformats.org/officeDocument/2006/math" xmlns:v="urn:schemas-microsoft-com:vml" xmlns:wp14="http://schemas.microsoft.com/office/word/2010/wordprocessingDrawing" xmlns:wp="http://schemas.openxmlformats.org/drawingml/2006/wordprocessingDrawing" xmlns:w10="urn:schemas-microsoft-com:office:word" xmlns:w="http://schemas.openxmlformats.org/wordprocessingml/2006/main" xmlns:w14="http://schemas.microsoft.com/office/word/2010/wordml" xmlns:w15="http://schemas.microsoft.com/office/word/2012/wordml" xmlns:w16se="http://schemas.microsoft.com/office/word/2015/wordml/symex" xmlns:wpg="http://schemas.microsoft.com/office/word/2010/wordprocessingGroup" xmlns:wpi="http://schemas.microsoft.com/office/word/2010/wordprocessingInk" xmlns:wne="http://schemas.microsoft.com/office/word/2006/wordml" xmlns:wps="http://schemas.microsoft.com/office/word/2010/wordprocessingShape" mc:Ignorable="w14 w15 w16se wp14">
   <w:tbl>
     <w:tblPr>
-      <w:tblStyle w:val="TableGrid"/>
+      <w:tblStyle w:val="Grilledutableau"/>
       <w:tblW w:w="9214" w:type="dxa"/>
       <w:tblBorders>
         <w:left w:val="none" w:sz="0" w:space="0" w:color="auto"/>
@@ -10410,23 +10529,14 @@
         </w:tcPr>
         <w:p>
           <w:pPr>
-            <w:pStyle w:val="Footer"/>
+            <w:pStyle w:val="Pieddepage"/>
           </w:pPr>
-          <w:proofErr w:type="spellStart"/>
           <w:r>
             <w:rPr>
               <w:sz w:val="16"/>
               <w:szCs w:val="16"/>
             </w:rPr>
-            <w:t>Senistan</w:t>
-          </w:r>
-          <w:proofErr w:type="spellEnd"/>
-          <w:r>
-            <w:rPr>
-              <w:sz w:val="16"/>
-              <w:szCs w:val="16"/>
-            </w:rPr>
-            <w:t xml:space="preserve"> </w:t>
+            <w:t xml:space="preserve">Senistan </w:t>
           </w:r>
           <w:proofErr w:type="spellStart"/>
           <w:r>
@@ -10445,12 +10555,12 @@
         </w:tcPr>
         <w:p>
           <w:pPr>
-            <w:pStyle w:val="Footer"/>
+            <w:pStyle w:val="Pieddepage"/>
             <w:jc w:val="center"/>
           </w:pPr>
           <w:r>
             <w:rPr>
-              <w:rStyle w:val="PageNumber"/>
+              <w:rStyle w:val="Numrodepage"/>
               <w:sz w:val="16"/>
               <w:szCs w:val="16"/>
             </w:rPr>
@@ -10458,7 +10568,7 @@
           </w:r>
           <w:r>
             <w:rPr>
-              <w:rStyle w:val="PageNumber"/>
+              <w:rStyle w:val="Numrodepage"/>
               <w:sz w:val="16"/>
               <w:szCs w:val="16"/>
             </w:rPr>
@@ -10466,7 +10576,7 @@
           </w:r>
           <w:r>
             <w:rPr>
-              <w:rStyle w:val="PageNumber"/>
+              <w:rStyle w:val="Numrodepage"/>
               <w:sz w:val="16"/>
               <w:szCs w:val="16"/>
             </w:rPr>
@@ -10474,16 +10584,16 @@
           </w:r>
           <w:r>
             <w:rPr>
-              <w:rStyle w:val="PageNumber"/>
+              <w:rStyle w:val="Numrodepage"/>
               <w:noProof/>
               <w:sz w:val="16"/>
               <w:szCs w:val="16"/>
             </w:rPr>
-            <w:t>5</w:t>
+            <w:t>8</w:t>
           </w:r>
           <w:r>
             <w:rPr>
-              <w:rStyle w:val="PageNumber"/>
+              <w:rStyle w:val="Numrodepage"/>
               <w:sz w:val="16"/>
               <w:szCs w:val="16"/>
             </w:rPr>
@@ -10497,7 +10607,7 @@
         </w:tcPr>
         <w:p>
           <w:pPr>
-            <w:pStyle w:val="Footer"/>
+            <w:pStyle w:val="Pieddepage"/>
             <w:jc w:val="right"/>
           </w:pPr>
           <w:r>
@@ -10543,14 +10653,14 @@
   </w:tbl>
   <w:p>
     <w:pPr>
-      <w:pStyle w:val="Footer"/>
+      <w:pStyle w:val="Pieddepage"/>
     </w:pPr>
   </w:p>
 </w:ftr>
 </file>
 
 <file path=word/footnotes.xml><?xml version="1.0" encoding="utf-8"?>
-<w:footnotes xmlns:wpc="http://schemas.microsoft.com/office/word/2010/wordprocessingCanvas" xmlns:cx="http://schemas.microsoft.com/office/drawing/2014/chartex" xmlns:cx1="http://schemas.microsoft.com/office/drawing/2015/9/8/chartex" xmlns:cx2="http://schemas.microsoft.com/office/drawing/2015/10/21/chartex" xmlns:cx3="http://schemas.microsoft.com/office/drawing/2016/5/9/chartex" xmlns:cx4="http://schemas.microsoft.com/office/drawing/2016/5/10/chartex" xmlns:cx5="http://schemas.microsoft.com/office/drawing/2016/5/11/chartex" xmlns:cx6="http://schemas.microsoft.com/office/drawing/2016/5/12/chartex" xmlns:cx7="http://schemas.microsoft.com/office/drawing/2016/5/13/chartex" xmlns:cx8="http://schemas.microsoft.com/office/drawing/2016/5/14/chartex" xmlns:mc="http://schemas.openxmlformats.org/markup-compatibility/2006" xmlns:aink="http://schemas.microsoft.com/office/drawing/2016/ink" xmlns:am3d="http://schemas.microsoft.com/office/drawing/2017/model3d" xmlns:o="urn:schemas-microsoft-com:office:office" xmlns:r="http://schemas.openxmlformats.org/officeDocument/2006/relationships" xmlns:m="http://schemas.openxmlformats.org/officeDocument/2006/math" xmlns:v="urn:schemas-microsoft-com:vml" xmlns:wp14="http://schemas.microsoft.com/office/word/2010/wordprocessingDrawing" xmlns:wp="http://schemas.openxmlformats.org/drawingml/2006/wordprocessingDrawing" xmlns:w10="urn:schemas-microsoft-com:office:word" xmlns:w="http://schemas.openxmlformats.org/wordprocessingml/2006/main" xmlns:w14="http://schemas.microsoft.com/office/word/2010/wordml" xmlns:w15="http://schemas.microsoft.com/office/word/2012/wordml" xmlns:w16cid="http://schemas.microsoft.com/office/word/2016/wordml/cid" xmlns:w16se="http://schemas.microsoft.com/office/word/2015/wordml/symex" xmlns:wpg="http://schemas.microsoft.com/office/word/2010/wordprocessingGroup" xmlns:wpi="http://schemas.microsoft.com/office/word/2010/wordprocessingInk" xmlns:wne="http://schemas.microsoft.com/office/word/2006/wordml" xmlns:wps="http://schemas.microsoft.com/office/word/2010/wordprocessingShape" mc:Ignorable="w14 w15 w16se w16cid wp14">
+<w:footnotes xmlns:wpc="http://schemas.microsoft.com/office/word/2010/wordprocessingCanvas" xmlns:cx="http://schemas.microsoft.com/office/drawing/2014/chartex" xmlns:cx1="http://schemas.microsoft.com/office/drawing/2015/9/8/chartex" xmlns:mc="http://schemas.openxmlformats.org/markup-compatibility/2006" xmlns:o="urn:schemas-microsoft-com:office:office" xmlns:r="http://schemas.openxmlformats.org/officeDocument/2006/relationships" xmlns:m="http://schemas.openxmlformats.org/officeDocument/2006/math" xmlns:v="urn:schemas-microsoft-com:vml" xmlns:wp14="http://schemas.microsoft.com/office/word/2010/wordprocessingDrawing" xmlns:wp="http://schemas.openxmlformats.org/drawingml/2006/wordprocessingDrawing" xmlns:w10="urn:schemas-microsoft-com:office:word" xmlns:w="http://schemas.openxmlformats.org/wordprocessingml/2006/main" xmlns:w14="http://schemas.microsoft.com/office/word/2010/wordml" xmlns:w15="http://schemas.microsoft.com/office/word/2012/wordml" xmlns:w16se="http://schemas.microsoft.com/office/word/2015/wordml/symex" xmlns:wpg="http://schemas.microsoft.com/office/word/2010/wordprocessingGroup" xmlns:wpi="http://schemas.microsoft.com/office/word/2010/wordprocessingInk" xmlns:wne="http://schemas.microsoft.com/office/word/2006/wordml" xmlns:wps="http://schemas.microsoft.com/office/word/2010/wordprocessingShape" mc:Ignorable="w14 w15 w16se wp14">
   <w:footnote w:type="separator" w:id="-1">
     <w:p>
       <w:r>
@@ -10569,10 +10679,10 @@
 </file>
 
 <file path=word/header1.xml><?xml version="1.0" encoding="utf-8"?>
-<w:hdr xmlns:wpc="http://schemas.microsoft.com/office/word/2010/wordprocessingCanvas" xmlns:cx="http://schemas.microsoft.com/office/drawing/2014/chartex" xmlns:cx1="http://schemas.microsoft.com/office/drawing/2015/9/8/chartex" xmlns:cx2="http://schemas.microsoft.com/office/drawing/2015/10/21/chartex" xmlns:cx3="http://schemas.microsoft.com/office/drawing/2016/5/9/chartex" xmlns:cx4="http://schemas.microsoft.com/office/drawing/2016/5/10/chartex" xmlns:cx5="http://schemas.microsoft.com/office/drawing/2016/5/11/chartex" xmlns:cx6="http://schemas.microsoft.com/office/drawing/2016/5/12/chartex" xmlns:cx7="http://schemas.microsoft.com/office/drawing/2016/5/13/chartex" xmlns:cx8="http://schemas.microsoft.com/office/drawing/2016/5/14/chartex" xmlns:mc="http://schemas.openxmlformats.org/markup-compatibility/2006" xmlns:aink="http://schemas.microsoft.com/office/drawing/2016/ink" xmlns:am3d="http://schemas.microsoft.com/office/drawing/2017/model3d" xmlns:o="urn:schemas-microsoft-com:office:office" xmlns:r="http://schemas.openxmlformats.org/officeDocument/2006/relationships" xmlns:m="http://schemas.openxmlformats.org/officeDocument/2006/math" xmlns:v="urn:schemas-microsoft-com:vml" xmlns:wp14="http://schemas.microsoft.com/office/word/2010/wordprocessingDrawing" xmlns:wp="http://schemas.openxmlformats.org/drawingml/2006/wordprocessingDrawing" xmlns:w10="urn:schemas-microsoft-com:office:word" xmlns:w="http://schemas.openxmlformats.org/wordprocessingml/2006/main" xmlns:w14="http://schemas.microsoft.com/office/word/2010/wordml" xmlns:w15="http://schemas.microsoft.com/office/word/2012/wordml" xmlns:w16cid="http://schemas.microsoft.com/office/word/2016/wordml/cid" xmlns:w16se="http://schemas.microsoft.com/office/word/2015/wordml/symex" xmlns:wpg="http://schemas.microsoft.com/office/word/2010/wordprocessingGroup" xmlns:wpi="http://schemas.microsoft.com/office/word/2010/wordprocessingInk" xmlns:wne="http://schemas.microsoft.com/office/word/2006/wordml" xmlns:wps="http://schemas.microsoft.com/office/word/2010/wordprocessingShape" mc:Ignorable="w14 w15 w16se w16cid wp14">
+<w:hdr xmlns:wpc="http://schemas.microsoft.com/office/word/2010/wordprocessingCanvas" xmlns:cx="http://schemas.microsoft.com/office/drawing/2014/chartex" xmlns:cx1="http://schemas.microsoft.com/office/drawing/2015/9/8/chartex" xmlns:mc="http://schemas.openxmlformats.org/markup-compatibility/2006" xmlns:o="urn:schemas-microsoft-com:office:office" xmlns:r="http://schemas.openxmlformats.org/officeDocument/2006/relationships" xmlns:m="http://schemas.openxmlformats.org/officeDocument/2006/math" xmlns:v="urn:schemas-microsoft-com:vml" xmlns:wp14="http://schemas.microsoft.com/office/word/2010/wordprocessingDrawing" xmlns:wp="http://schemas.openxmlformats.org/drawingml/2006/wordprocessingDrawing" xmlns:w10="urn:schemas-microsoft-com:office:word" xmlns:w="http://schemas.openxmlformats.org/wordprocessingml/2006/main" xmlns:w14="http://schemas.microsoft.com/office/word/2010/wordml" xmlns:w15="http://schemas.microsoft.com/office/word/2012/wordml" xmlns:w16se="http://schemas.microsoft.com/office/word/2015/wordml/symex" xmlns:wpg="http://schemas.microsoft.com/office/word/2010/wordprocessingGroup" xmlns:wpi="http://schemas.microsoft.com/office/word/2010/wordprocessingInk" xmlns:wne="http://schemas.microsoft.com/office/word/2006/wordml" xmlns:wps="http://schemas.microsoft.com/office/word/2010/wordprocessingShape" mc:Ignorable="w14 w15 w16se wp14">
   <w:p>
     <w:pPr>
-      <w:pStyle w:val="Header"/>
+      <w:pStyle w:val="En-tte"/>
       <w:rPr>
         <w:rFonts w:cs="Arial"/>
         <w:szCs w:val="24"/>
@@ -10640,7 +10750,7 @@
   </w:p>
   <w:p>
     <w:pPr>
-      <w:pStyle w:val="Header"/>
+      <w:pStyle w:val="En-tte"/>
       <w:pBdr>
         <w:bottom w:val="single" w:sz="4" w:space="1" w:color="auto"/>
       </w:pBdr>
@@ -10651,7 +10761,7 @@
   </w:p>
   <w:p>
     <w:pPr>
-      <w:pStyle w:val="Header"/>
+      <w:pStyle w:val="En-tte"/>
       <w:rPr>
         <w:sz w:val="16"/>
         <w:szCs w:val="16"/>
@@ -10663,7 +10773,7 @@
 </file>
 
 <file path=word/numbering.xml><?xml version="1.0" encoding="utf-8"?>
-<w:numbering xmlns:wpc="http://schemas.microsoft.com/office/word/2010/wordprocessingCanvas" xmlns:cx="http://schemas.microsoft.com/office/drawing/2014/chartex" xmlns:cx1="http://schemas.microsoft.com/office/drawing/2015/9/8/chartex" xmlns:cx2="http://schemas.microsoft.com/office/drawing/2015/10/21/chartex" xmlns:cx3="http://schemas.microsoft.com/office/drawing/2016/5/9/chartex" xmlns:cx4="http://schemas.microsoft.com/office/drawing/2016/5/10/chartex" xmlns:cx5="http://schemas.microsoft.com/office/drawing/2016/5/11/chartex" xmlns:cx6="http://schemas.microsoft.com/office/drawing/2016/5/12/chartex" xmlns:cx7="http://schemas.microsoft.com/office/drawing/2016/5/13/chartex" xmlns:cx8="http://schemas.microsoft.com/office/drawing/2016/5/14/chartex" xmlns:mc="http://schemas.openxmlformats.org/markup-compatibility/2006" xmlns:aink="http://schemas.microsoft.com/office/drawing/2016/ink" xmlns:am3d="http://schemas.microsoft.com/office/drawing/2017/model3d" xmlns:o="urn:schemas-microsoft-com:office:office" xmlns:r="http://schemas.openxmlformats.org/officeDocument/2006/relationships" xmlns:m="http://schemas.openxmlformats.org/officeDocument/2006/math" xmlns:v="urn:schemas-microsoft-com:vml" xmlns:wp14="http://schemas.microsoft.com/office/word/2010/wordprocessingDrawing" xmlns:wp="http://schemas.openxmlformats.org/drawingml/2006/wordprocessingDrawing" xmlns:w10="urn:schemas-microsoft-com:office:word" xmlns:w="http://schemas.openxmlformats.org/wordprocessingml/2006/main" xmlns:w14="http://schemas.microsoft.com/office/word/2010/wordml" xmlns:w15="http://schemas.microsoft.com/office/word/2012/wordml" xmlns:w16cid="http://schemas.microsoft.com/office/word/2016/wordml/cid" xmlns:w16se="http://schemas.microsoft.com/office/word/2015/wordml/symex" xmlns:wpg="http://schemas.microsoft.com/office/word/2010/wordprocessingGroup" xmlns:wpi="http://schemas.microsoft.com/office/word/2010/wordprocessingInk" xmlns:wne="http://schemas.microsoft.com/office/word/2006/wordml" xmlns:wps="http://schemas.microsoft.com/office/word/2010/wordprocessingShape" mc:Ignorable="w14 w15 w16se w16cid wp14">
+<w:numbering xmlns:wpc="http://schemas.microsoft.com/office/word/2010/wordprocessingCanvas" xmlns:cx="http://schemas.microsoft.com/office/drawing/2014/chartex" xmlns:cx1="http://schemas.microsoft.com/office/drawing/2015/9/8/chartex" xmlns:mc="http://schemas.openxmlformats.org/markup-compatibility/2006" xmlns:o="urn:schemas-microsoft-com:office:office" xmlns:r="http://schemas.openxmlformats.org/officeDocument/2006/relationships" xmlns:m="http://schemas.openxmlformats.org/officeDocument/2006/math" xmlns:v="urn:schemas-microsoft-com:vml" xmlns:wp14="http://schemas.microsoft.com/office/word/2010/wordprocessingDrawing" xmlns:wp="http://schemas.openxmlformats.org/drawingml/2006/wordprocessingDrawing" xmlns:w10="urn:schemas-microsoft-com:office:word" xmlns:w="http://schemas.openxmlformats.org/wordprocessingml/2006/main" xmlns:w14="http://schemas.microsoft.com/office/word/2010/wordml" xmlns:w15="http://schemas.microsoft.com/office/word/2012/wordml" xmlns:w16se="http://schemas.microsoft.com/office/word/2015/wordml/symex" xmlns:wpg="http://schemas.microsoft.com/office/word/2010/wordprocessingGroup" xmlns:wpi="http://schemas.microsoft.com/office/word/2010/wordprocessingInk" xmlns:wne="http://schemas.microsoft.com/office/word/2006/wordml" xmlns:wps="http://schemas.microsoft.com/office/word/2010/wordprocessingShape" mc:Ignorable="w14 w15 w16se wp14">
   <w:abstractNum w:abstractNumId="0" w15:restartNumberingAfterBreak="0">
     <w:nsid w:val="01E73C8A"/>
     <w:multiLevelType w:val="multilevel"/>
@@ -11542,7 +11652,7 @@
   <w:abstractNum w:abstractNumId="8" w15:restartNumberingAfterBreak="0">
     <w:nsid w:val="2E25715C"/>
     <w:multiLevelType w:val="hybridMultilevel"/>
-    <w:tmpl w:val="28049F50"/>
+    <w:tmpl w:val="FA02BD60"/>
     <w:lvl w:ilvl="0" w:tplc="100C000F">
       <w:start w:val="1"/>
       <w:numFmt w:val="decimal"/>
@@ -11555,7 +11665,7 @@
         <w:rFonts w:hint="default"/>
       </w:rPr>
     </w:lvl>
-    <w:lvl w:ilvl="1" w:tplc="100C0019" w:tentative="1">
+    <w:lvl w:ilvl="1" w:tplc="100C0019">
       <w:start w:val="1"/>
       <w:numFmt w:val="lowerLetter"/>
       <w:lvlText w:val="%2."/>
@@ -13030,6 +13140,127 @@
     </w:lvl>
   </w:abstractNum>
   <w:abstractNum w:abstractNumId="20" w15:restartNumberingAfterBreak="0">
+    <w:nsid w:val="73DF7308"/>
+    <w:multiLevelType w:val="multilevel"/>
+    <w:tmpl w:val="09263AEC"/>
+    <w:lvl w:ilvl="0">
+      <w:start w:val="1"/>
+      <w:numFmt w:val="decimal"/>
+      <w:lvlText w:val="%1."/>
+      <w:lvlJc w:val="left"/>
+      <w:pPr>
+        <w:ind w:left="720" w:hanging="360"/>
+      </w:pPr>
+      <w:rPr>
+        <w:rFonts w:hint="default"/>
+      </w:rPr>
+    </w:lvl>
+    <w:lvl w:ilvl="1">
+      <w:start w:val="1"/>
+      <w:numFmt w:val="decimal"/>
+      <w:isLgl/>
+      <w:lvlText w:val="%1.%2."/>
+      <w:lvlJc w:val="left"/>
+      <w:pPr>
+        <w:ind w:left="1080" w:hanging="720"/>
+      </w:pPr>
+      <w:rPr>
+        <w:rFonts w:hint="default"/>
+      </w:rPr>
+    </w:lvl>
+    <w:lvl w:ilvl="2">
+      <w:start w:val="1"/>
+      <w:numFmt w:val="decimal"/>
+      <w:isLgl/>
+      <w:lvlText w:val="%1.%2.%3."/>
+      <w:lvlJc w:val="left"/>
+      <w:pPr>
+        <w:ind w:left="1080" w:hanging="720"/>
+      </w:pPr>
+      <w:rPr>
+        <w:rFonts w:hint="default"/>
+      </w:rPr>
+    </w:lvl>
+    <w:lvl w:ilvl="3">
+      <w:start w:val="1"/>
+      <w:numFmt w:val="decimal"/>
+      <w:isLgl/>
+      <w:lvlText w:val="%1.%2.%3.%4."/>
+      <w:lvlJc w:val="left"/>
+      <w:pPr>
+        <w:ind w:left="1440" w:hanging="1080"/>
+      </w:pPr>
+      <w:rPr>
+        <w:rFonts w:hint="default"/>
+      </w:rPr>
+    </w:lvl>
+    <w:lvl w:ilvl="4">
+      <w:start w:val="1"/>
+      <w:numFmt w:val="decimal"/>
+      <w:isLgl/>
+      <w:lvlText w:val="%1.%2.%3.%4.%5."/>
+      <w:lvlJc w:val="left"/>
+      <w:pPr>
+        <w:ind w:left="1440" w:hanging="1080"/>
+      </w:pPr>
+      <w:rPr>
+        <w:rFonts w:hint="default"/>
+      </w:rPr>
+    </w:lvl>
+    <w:lvl w:ilvl="5">
+      <w:start w:val="1"/>
+      <w:numFmt w:val="decimal"/>
+      <w:isLgl/>
+      <w:lvlText w:val="%1.%2.%3.%4.%5.%6."/>
+      <w:lvlJc w:val="left"/>
+      <w:pPr>
+        <w:ind w:left="1800" w:hanging="1440"/>
+      </w:pPr>
+      <w:rPr>
+        <w:rFonts w:hint="default"/>
+      </w:rPr>
+    </w:lvl>
+    <w:lvl w:ilvl="6">
+      <w:start w:val="1"/>
+      <w:numFmt w:val="decimal"/>
+      <w:isLgl/>
+      <w:lvlText w:val="%1.%2.%3.%4.%5.%6.%7."/>
+      <w:lvlJc w:val="left"/>
+      <w:pPr>
+        <w:ind w:left="1800" w:hanging="1440"/>
+      </w:pPr>
+      <w:rPr>
+        <w:rFonts w:hint="default"/>
+      </w:rPr>
+    </w:lvl>
+    <w:lvl w:ilvl="7">
+      <w:start w:val="1"/>
+      <w:numFmt w:val="decimal"/>
+      <w:isLgl/>
+      <w:lvlText w:val="%1.%2.%3.%4.%5.%6.%7.%8."/>
+      <w:lvlJc w:val="left"/>
+      <w:pPr>
+        <w:ind w:left="2160" w:hanging="1800"/>
+      </w:pPr>
+      <w:rPr>
+        <w:rFonts w:hint="default"/>
+      </w:rPr>
+    </w:lvl>
+    <w:lvl w:ilvl="8">
+      <w:start w:val="1"/>
+      <w:numFmt w:val="decimal"/>
+      <w:isLgl/>
+      <w:lvlText w:val="%1.%2.%3.%4.%5.%6.%7.%8.%9."/>
+      <w:lvlJc w:val="left"/>
+      <w:pPr>
+        <w:ind w:left="2520" w:hanging="2160"/>
+      </w:pPr>
+      <w:rPr>
+        <w:rFonts w:hint="default"/>
+      </w:rPr>
+    </w:lvl>
+  </w:abstractNum>
+  <w:abstractNum w:abstractNumId="21" w15:restartNumberingAfterBreak="0">
     <w:nsid w:val="75A3529B"/>
     <w:multiLevelType w:val="hybridMultilevel"/>
     <w:tmpl w:val="819EEA64"/>
@@ -13169,14 +13400,14 @@
       </w:rPr>
     </w:lvl>
   </w:abstractNum>
-  <w:abstractNum w:abstractNumId="21" w15:restartNumberingAfterBreak="0">
+  <w:abstractNum w:abstractNumId="22" w15:restartNumberingAfterBreak="0">
     <w:nsid w:val="7B193736"/>
     <w:multiLevelType w:val="multilevel"/>
     <w:tmpl w:val="3E0A631E"/>
     <w:lvl w:ilvl="0">
       <w:start w:val="1"/>
       <w:numFmt w:val="decimal"/>
-      <w:pStyle w:val="Heading1"/>
+      <w:pStyle w:val="Titre1"/>
       <w:lvlText w:val="%1"/>
       <w:lvlJc w:val="left"/>
       <w:pPr>
@@ -13189,7 +13420,7 @@
     <w:lvl w:ilvl="1">
       <w:start w:val="1"/>
       <w:numFmt w:val="decimal"/>
-      <w:pStyle w:val="Heading2"/>
+      <w:pStyle w:val="Titre2"/>
       <w:lvlText w:val="%1.%2"/>
       <w:lvlJc w:val="left"/>
       <w:pPr>
@@ -13202,7 +13433,7 @@
     <w:lvl w:ilvl="2">
       <w:start w:val="1"/>
       <w:numFmt w:val="decimal"/>
-      <w:pStyle w:val="Heading3"/>
+      <w:pStyle w:val="Titre3"/>
       <w:lvlText w:val="%1.%2.%3"/>
       <w:lvlJc w:val="left"/>
       <w:pPr>
@@ -13215,7 +13446,7 @@
     <w:lvl w:ilvl="3">
       <w:start w:val="1"/>
       <w:numFmt w:val="decimal"/>
-      <w:pStyle w:val="Heading4"/>
+      <w:pStyle w:val="Titre4"/>
       <w:lvlText w:val="%1.%2.%3.%4"/>
       <w:lvlJc w:val="left"/>
       <w:pPr>
@@ -13228,7 +13459,7 @@
     <w:lvl w:ilvl="4">
       <w:start w:val="1"/>
       <w:numFmt w:val="decimal"/>
-      <w:pStyle w:val="Heading5"/>
+      <w:pStyle w:val="Titre5"/>
       <w:lvlText w:val="%1.%2.%3.%4.%5"/>
       <w:lvlJc w:val="left"/>
       <w:pPr>
@@ -13241,7 +13472,7 @@
     <w:lvl w:ilvl="5">
       <w:start w:val="1"/>
       <w:numFmt w:val="decimal"/>
-      <w:pStyle w:val="Heading6"/>
+      <w:pStyle w:val="Titre6"/>
       <w:lvlText w:val="%1.%2.%3.%4.%5.%6"/>
       <w:lvlJc w:val="left"/>
       <w:pPr>
@@ -13254,7 +13485,7 @@
     <w:lvl w:ilvl="6">
       <w:start w:val="1"/>
       <w:numFmt w:val="decimal"/>
-      <w:pStyle w:val="Heading7"/>
+      <w:pStyle w:val="Titre7"/>
       <w:lvlText w:val="%1.%2.%3.%4.%5.%6.%7"/>
       <w:lvlJc w:val="left"/>
       <w:pPr>
@@ -13267,7 +13498,7 @@
     <w:lvl w:ilvl="7">
       <w:start w:val="1"/>
       <w:numFmt w:val="decimal"/>
-      <w:pStyle w:val="Heading8"/>
+      <w:pStyle w:val="Titre8"/>
       <w:lvlText w:val="%1.%2.%3.%4.%5.%6.%7.%8"/>
       <w:lvlJc w:val="left"/>
       <w:pPr>
@@ -13280,7 +13511,7 @@
     <w:lvl w:ilvl="8">
       <w:start w:val="1"/>
       <w:numFmt w:val="decimal"/>
-      <w:pStyle w:val="Heading9"/>
+      <w:pStyle w:val="Titre9"/>
       <w:lvlText w:val="%1.%2.%3.%4.%5.%6.%7.%8.%9"/>
       <w:lvlJc w:val="left"/>
       <w:pPr>
@@ -13291,7 +13522,7 @@
       </w:pPr>
     </w:lvl>
   </w:abstractNum>
-  <w:abstractNum w:abstractNumId="22" w15:restartNumberingAfterBreak="0">
+  <w:abstractNum w:abstractNumId="23" w15:restartNumberingAfterBreak="0">
     <w:nsid w:val="7DD245F2"/>
     <w:multiLevelType w:val="hybridMultilevel"/>
     <w:tmpl w:val="3100450C"/>
@@ -13432,7 +13663,7 @@
     </w:lvl>
   </w:abstractNum>
   <w:num w:numId="1">
-    <w:abstractNumId w:val="21"/>
+    <w:abstractNumId w:val="22"/>
   </w:num>
   <w:num w:numId="2">
     <w:abstractNumId w:val="1"/>
@@ -13441,7 +13672,7 @@
     <w:abstractNumId w:val="3"/>
   </w:num>
   <w:num w:numId="4">
-    <w:abstractNumId w:val="20"/>
+    <w:abstractNumId w:val="21"/>
   </w:num>
   <w:num w:numId="5">
     <w:abstractNumId w:val="14"/>
@@ -13453,7 +13684,7 @@
     <w:abstractNumId w:val="15"/>
   </w:num>
   <w:num w:numId="8">
-    <w:abstractNumId w:val="22"/>
+    <w:abstractNumId w:val="23"/>
   </w:num>
   <w:num w:numId="9">
     <w:abstractNumId w:val="2"/>
@@ -13503,12 +13734,15 @@
   <w:num w:numId="24">
     <w:abstractNumId w:val="19"/>
   </w:num>
+  <w:num w:numId="25">
+    <w:abstractNumId w:val="20"/>
+  </w:num>
   <w:numIdMacAtCleanup w:val="13"/>
 </w:numbering>
 </file>
 
 <file path=word/styles.xml><?xml version="1.0" encoding="utf-8"?>
-<w:styles xmlns:mc="http://schemas.openxmlformats.org/markup-compatibility/2006" xmlns:r="http://schemas.openxmlformats.org/officeDocument/2006/relationships" xmlns:w="http://schemas.openxmlformats.org/wordprocessingml/2006/main" xmlns:w14="http://schemas.microsoft.com/office/word/2010/wordml" xmlns:w15="http://schemas.microsoft.com/office/word/2012/wordml" xmlns:w16cid="http://schemas.microsoft.com/office/word/2016/wordml/cid" xmlns:w16se="http://schemas.microsoft.com/office/word/2015/wordml/symex" mc:Ignorable="w14 w15 w16se w16cid">
+<w:styles xmlns:mc="http://schemas.openxmlformats.org/markup-compatibility/2006" xmlns:r="http://schemas.openxmlformats.org/officeDocument/2006/relationships" xmlns:w="http://schemas.openxmlformats.org/wordprocessingml/2006/main" xmlns:w14="http://schemas.microsoft.com/office/word/2010/wordml" xmlns:w15="http://schemas.microsoft.com/office/word/2012/wordml" xmlns:w16se="http://schemas.microsoft.com/office/word/2015/wordml/symex" mc:Ignorable="w14 w15 w16se">
   <w:docDefaults>
     <w:rPrDefault>
       <w:rPr>
@@ -13518,7 +13752,7 @@
     </w:rPrDefault>
     <w:pPrDefault/>
   </w:docDefaults>
-  <w:latentStyles w:defLockedState="0" w:defUIPriority="0" w:defSemiHidden="0" w:defUnhideWhenUsed="0" w:defQFormat="0" w:count="375">
+  <w:latentStyles w:defLockedState="0" w:defUIPriority="0" w:defSemiHidden="0" w:defUnhideWhenUsed="0" w:defQFormat="0" w:count="371">
     <w:lsdException w:name="Normal" w:qFormat="1"/>
     <w:lsdException w:name="heading 1" w:qFormat="1"/>
     <w:lsdException w:name="heading 2" w:qFormat="1"/>
@@ -13538,6 +13772,7 @@
     <w:lsdException w:name="Strong" w:qFormat="1"/>
     <w:lsdException w:name="Emphasis" w:qFormat="1"/>
     <w:lsdException w:name="HTML Preformatted" w:semiHidden="1" w:unhideWhenUsed="1"/>
+    <w:lsdException w:name="Normal Table" w:semiHidden="1" w:unhideWhenUsed="1"/>
     <w:lsdException w:name="No List" w:semiHidden="1" w:unhideWhenUsed="1"/>
     <w:lsdException w:name="Outline List 1" w:semiHidden="1" w:unhideWhenUsed="1"/>
     <w:lsdException w:name="Outline List 2" w:semiHidden="1" w:unhideWhenUsed="1"/>
@@ -13580,8 +13815,10 @@
     <w:lsdException w:name="Table Elegant" w:semiHidden="1" w:unhideWhenUsed="1"/>
     <w:lsdException w:name="Table Professional" w:semiHidden="1" w:unhideWhenUsed="1"/>
     <w:lsdException w:name="Table Subtle 1" w:semiHidden="1" w:unhideWhenUsed="1"/>
+    <w:lsdException w:name="Table Subtle 2" w:semiHidden="1" w:unhideWhenUsed="1"/>
     <w:lsdException w:name="Table Web 1" w:semiHidden="1" w:unhideWhenUsed="1"/>
     <w:lsdException w:name="Table Web 2" w:semiHidden="1" w:unhideWhenUsed="1"/>
+    <w:lsdException w:name="Table Web 3" w:semiHidden="1" w:unhideWhenUsed="1"/>
     <w:lsdException w:name="Table Theme" w:semiHidden="1" w:unhideWhenUsed="1"/>
     <w:lsdException w:name="Placeholder Text" w:semiHidden="1" w:uiPriority="99"/>
     <w:lsdException w:name="No Spacing" w:uiPriority="1" w:qFormat="1"/>
@@ -13798,10 +14035,6 @@
     <w:lsdException w:name="List Table 5 Dark Accent 6" w:uiPriority="50"/>
     <w:lsdException w:name="List Table 6 Colorful Accent 6" w:uiPriority="51"/>
     <w:lsdException w:name="List Table 7 Colorful Accent 6" w:uiPriority="52"/>
-    <w:lsdException w:name="Mention" w:semiHidden="1" w:uiPriority="99" w:unhideWhenUsed="1"/>
-    <w:lsdException w:name="Smart Hyperlink" w:semiHidden="1" w:uiPriority="99" w:unhideWhenUsed="1"/>
-    <w:lsdException w:name="Hashtag" w:semiHidden="1" w:uiPriority="99" w:unhideWhenUsed="1"/>
-    <w:lsdException w:name="Unresolved Mention" w:semiHidden="1" w:uiPriority="99" w:unhideWhenUsed="1"/>
   </w:latentStyles>
   <w:style w:type="paragraph" w:default="1" w:styleId="Normal">
     <w:name w:val="Normal"/>
@@ -13812,7 +14045,7 @@
       <w:lang w:val="fr-FR" w:eastAsia="fr-FR"/>
     </w:rPr>
   </w:style>
-  <w:style w:type="paragraph" w:styleId="Heading1">
+  <w:style w:type="paragraph" w:styleId="Titre1">
     <w:name w:val="heading 1"/>
     <w:basedOn w:val="Normal"/>
     <w:next w:val="Normal"/>
@@ -13832,7 +14065,7 @@
       <w:u w:val="single"/>
     </w:rPr>
   </w:style>
-  <w:style w:type="paragraph" w:styleId="Heading2">
+  <w:style w:type="paragraph" w:styleId="Titre2">
     <w:name w:val="heading 2"/>
     <w:basedOn w:val="Normal"/>
     <w:next w:val="Normal"/>
@@ -13852,7 +14085,7 @@
       <w:u w:val="single"/>
     </w:rPr>
   </w:style>
-  <w:style w:type="paragraph" w:styleId="Heading3">
+  <w:style w:type="paragraph" w:styleId="Titre3">
     <w:name w:val="heading 3"/>
     <w:basedOn w:val="Normal"/>
     <w:next w:val="Normal"/>
@@ -13869,7 +14102,7 @@
       <w:b/>
     </w:rPr>
   </w:style>
-  <w:style w:type="paragraph" w:styleId="Heading4">
+  <w:style w:type="paragraph" w:styleId="Titre4">
     <w:name w:val="heading 4"/>
     <w:basedOn w:val="Normal"/>
     <w:next w:val="Normal"/>
@@ -13888,7 +14121,7 @@
       <w:u w:val="single"/>
     </w:rPr>
   </w:style>
-  <w:style w:type="paragraph" w:styleId="Heading5">
+  <w:style w:type="paragraph" w:styleId="Titre5">
     <w:name w:val="heading 5"/>
     <w:basedOn w:val="Normal"/>
     <w:next w:val="Normal"/>
@@ -13905,7 +14138,7 @@
       <w:u w:val="single"/>
     </w:rPr>
   </w:style>
-  <w:style w:type="paragraph" w:styleId="Heading6">
+  <w:style w:type="paragraph" w:styleId="Titre6">
     <w:name w:val="heading 6"/>
     <w:basedOn w:val="Normal"/>
     <w:next w:val="Normal"/>
@@ -13922,7 +14155,7 @@
       <w:i/>
     </w:rPr>
   </w:style>
-  <w:style w:type="paragraph" w:styleId="Heading7">
+  <w:style w:type="paragraph" w:styleId="Titre7">
     <w:name w:val="heading 7"/>
     <w:basedOn w:val="Normal"/>
     <w:next w:val="Normal"/>
@@ -13939,7 +14172,7 @@
       <w:sz w:val="20"/>
     </w:rPr>
   </w:style>
-  <w:style w:type="paragraph" w:styleId="Heading8">
+  <w:style w:type="paragraph" w:styleId="Titre8">
     <w:name w:val="heading 8"/>
     <w:basedOn w:val="Normal"/>
     <w:next w:val="Normal"/>
@@ -13957,7 +14190,7 @@
       <w:sz w:val="20"/>
     </w:rPr>
   </w:style>
-  <w:style w:type="paragraph" w:styleId="Heading9">
+  <w:style w:type="paragraph" w:styleId="Titre9">
     <w:name w:val="heading 9"/>
     <w:basedOn w:val="Normal"/>
     <w:next w:val="Normal"/>
@@ -13976,13 +14209,13 @@
       <w:sz w:val="18"/>
     </w:rPr>
   </w:style>
-  <w:style w:type="character" w:default="1" w:styleId="DefaultParagraphFont">
+  <w:style w:type="character" w:default="1" w:styleId="Policepardfaut">
     <w:name w:val="Default Paragraph Font"/>
     <w:uiPriority w:val="1"/>
     <w:semiHidden/>
     <w:unhideWhenUsed/>
   </w:style>
-  <w:style w:type="table" w:default="1" w:styleId="TableNormal">
+  <w:style w:type="table" w:default="1" w:styleId="TableauNormal">
     <w:name w:val="Normal Table"/>
     <w:uiPriority w:val="99"/>
     <w:semiHidden/>
@@ -13997,7 +14230,7 @@
       </w:tblCellMar>
     </w:tblPr>
   </w:style>
-  <w:style w:type="numbering" w:default="1" w:styleId="NoList">
+  <w:style w:type="numbering" w:default="1" w:styleId="Aucuneliste">
     <w:name w:val="No List"/>
     <w:uiPriority w:val="99"/>
     <w:semiHidden/>
@@ -14052,7 +14285,7 @@
       <w:lang w:val="de-DE" w:eastAsia="de-DE"/>
     </w:rPr>
   </w:style>
-  <w:style w:type="paragraph" w:styleId="TOC1">
+  <w:style w:type="paragraph" w:styleId="TM1">
     <w:name w:val="toc 1"/>
     <w:basedOn w:val="Normal"/>
     <w:next w:val="Normal"/>
@@ -14069,7 +14302,7 @@
       <w:noProof/>
     </w:rPr>
   </w:style>
-  <w:style w:type="paragraph" w:styleId="TOC2">
+  <w:style w:type="paragraph" w:styleId="TM2">
     <w:name w:val="toc 2"/>
     <w:basedOn w:val="Normal"/>
     <w:next w:val="Normal"/>
@@ -14079,7 +14312,7 @@
       <w:ind w:left="200"/>
     </w:pPr>
   </w:style>
-  <w:style w:type="paragraph" w:styleId="TOC3">
+  <w:style w:type="paragraph" w:styleId="TM3">
     <w:name w:val="toc 3"/>
     <w:basedOn w:val="Normal"/>
     <w:next w:val="Normal"/>
@@ -14089,7 +14322,7 @@
       <w:ind w:left="400"/>
     </w:pPr>
   </w:style>
-  <w:style w:type="paragraph" w:styleId="TOC4">
+  <w:style w:type="paragraph" w:styleId="TM4">
     <w:name w:val="toc 4"/>
     <w:basedOn w:val="Normal"/>
     <w:next w:val="Normal"/>
@@ -14099,7 +14332,7 @@
       <w:ind w:left="600"/>
     </w:pPr>
   </w:style>
-  <w:style w:type="paragraph" w:styleId="TOC5">
+  <w:style w:type="paragraph" w:styleId="TM5">
     <w:name w:val="toc 5"/>
     <w:basedOn w:val="Normal"/>
     <w:next w:val="Normal"/>
@@ -14109,7 +14342,7 @@
       <w:ind w:left="800"/>
     </w:pPr>
   </w:style>
-  <w:style w:type="paragraph" w:styleId="TOC6">
+  <w:style w:type="paragraph" w:styleId="TM6">
     <w:name w:val="toc 6"/>
     <w:basedOn w:val="Normal"/>
     <w:next w:val="Normal"/>
@@ -14119,7 +14352,7 @@
       <w:ind w:left="1000"/>
     </w:pPr>
   </w:style>
-  <w:style w:type="paragraph" w:styleId="TOC7">
+  <w:style w:type="paragraph" w:styleId="TM7">
     <w:name w:val="toc 7"/>
     <w:basedOn w:val="Normal"/>
     <w:next w:val="Normal"/>
@@ -14129,7 +14362,7 @@
       <w:ind w:left="1200"/>
     </w:pPr>
   </w:style>
-  <w:style w:type="paragraph" w:styleId="TOC8">
+  <w:style w:type="paragraph" w:styleId="TM8">
     <w:name w:val="toc 8"/>
     <w:basedOn w:val="Normal"/>
     <w:next w:val="Normal"/>
@@ -14139,7 +14372,7 @@
       <w:ind w:left="1400"/>
     </w:pPr>
   </w:style>
-  <w:style w:type="paragraph" w:styleId="TOC9">
+  <w:style w:type="paragraph" w:styleId="TM9">
     <w:name w:val="toc 9"/>
     <w:basedOn w:val="Normal"/>
     <w:next w:val="Normal"/>
@@ -14149,7 +14382,7 @@
       <w:ind w:left="1600"/>
     </w:pPr>
   </w:style>
-  <w:style w:type="paragraph" w:styleId="Header">
+  <w:style w:type="paragraph" w:styleId="En-tte">
     <w:name w:val="header"/>
     <w:basedOn w:val="Normal"/>
     <w:pPr>
@@ -14159,7 +14392,7 @@
       </w:tabs>
     </w:pPr>
   </w:style>
-  <w:style w:type="paragraph" w:styleId="Footer">
+  <w:style w:type="paragraph" w:styleId="Pieddepage">
     <w:name w:val="footer"/>
     <w:basedOn w:val="Normal"/>
     <w:pPr>
@@ -14169,9 +14402,9 @@
       </w:tabs>
     </w:pPr>
   </w:style>
-  <w:style w:type="character" w:styleId="PageNumber">
+  <w:style w:type="character" w:styleId="Numrodepage">
     <w:name w:val="page number"/>
-    <w:basedOn w:val="DefaultParagraphFont"/>
+    <w:basedOn w:val="Policepardfaut"/>
   </w:style>
   <w:style w:type="paragraph" w:customStyle="1" w:styleId="OmniPage7">
     <w:name w:val="OmniPage #7"/>
@@ -14182,21 +14415,21 @@
       <w:lang w:val="de-DE" w:eastAsia="de-DE"/>
     </w:rPr>
   </w:style>
-  <w:style w:type="paragraph" w:styleId="BodyText">
+  <w:style w:type="paragraph" w:styleId="Corpsdetexte">
     <w:name w:val="Body Text"/>
     <w:basedOn w:val="Normal"/>
     <w:rPr>
       <w:b/>
     </w:rPr>
   </w:style>
-  <w:style w:type="paragraph" w:styleId="BodyText2">
+  <w:style w:type="paragraph" w:styleId="Corpsdetexte2">
     <w:name w:val="Body Text 2"/>
     <w:basedOn w:val="Normal"/>
     <w:pPr>
       <w:jc w:val="center"/>
     </w:pPr>
   </w:style>
-  <w:style w:type="paragraph" w:styleId="BodyText3">
+  <w:style w:type="paragraph" w:styleId="Corpsdetexte3">
     <w:name w:val="Body Text 3"/>
     <w:basedOn w:val="Normal"/>
     <w:rPr>
@@ -14214,7 +14447,7 @@
       <w:szCs w:val="24"/>
     </w:rPr>
   </w:style>
-  <w:style w:type="paragraph" w:styleId="BodyTextIndent">
+  <w:style w:type="paragraph" w:styleId="Retraitcorpsdetexte">
     <w:name w:val="Body Text Indent"/>
     <w:basedOn w:val="Normal"/>
     <w:pPr>
@@ -14244,35 +14477,35 @@
       <w:b/>
     </w:rPr>
   </w:style>
-  <w:style w:type="character" w:styleId="Hyperlink">
+  <w:style w:type="character" w:styleId="Lienhypertexte">
     <w:name w:val="Hyperlink"/>
-    <w:basedOn w:val="DefaultParagraphFont"/>
+    <w:basedOn w:val="Policepardfaut"/>
     <w:uiPriority w:val="99"/>
     <w:rPr>
       <w:color w:val="0000FF"/>
       <w:u w:val="single"/>
     </w:rPr>
   </w:style>
-  <w:style w:type="character" w:styleId="FollowedHyperlink">
+  <w:style w:type="character" w:styleId="Lienhypertextesuivivisit">
     <w:name w:val="FollowedHyperlink"/>
-    <w:basedOn w:val="DefaultParagraphFont"/>
+    <w:basedOn w:val="Policepardfaut"/>
     <w:rPr>
       <w:color w:val="800080"/>
       <w:u w:val="single"/>
     </w:rPr>
   </w:style>
-  <w:style w:type="character" w:styleId="Emphasis">
+  <w:style w:type="character" w:styleId="Accentuation">
     <w:name w:val="Emphasis"/>
-    <w:basedOn w:val="DefaultParagraphFont"/>
+    <w:basedOn w:val="Policepardfaut"/>
     <w:qFormat/>
     <w:rPr>
       <w:i/>
       <w:iCs/>
     </w:rPr>
   </w:style>
-  <w:style w:type="table" w:styleId="TableGrid">
+  <w:style w:type="table" w:styleId="Grilledutableau">
     <w:name w:val="Table Grid"/>
-    <w:basedOn w:val="TableNormal"/>
+    <w:basedOn w:val="TableauNormal"/>
     <w:rsid w:val="007C53D3"/>
     <w:tblPr>
       <w:tblBorders>
@@ -14301,10 +14534,10 @@
       <w:lang w:eastAsia="fr-CH"/>
     </w:rPr>
   </w:style>
-  <w:style w:type="paragraph" w:styleId="BalloonText">
+  <w:style w:type="paragraph" w:styleId="Textedebulles">
     <w:name w:val="Balloon Text"/>
     <w:basedOn w:val="Normal"/>
-    <w:link w:val="BalloonTextChar"/>
+    <w:link w:val="TextedebullesCar"/>
     <w:rsid w:val="00265744"/>
     <w:rPr>
       <w:rFonts w:ascii="Tahoma" w:hAnsi="Tahoma" w:cs="Tahoma"/>
@@ -14312,10 +14545,10 @@
       <w:szCs w:val="16"/>
     </w:rPr>
   </w:style>
-  <w:style w:type="character" w:customStyle="1" w:styleId="BalloonTextChar">
-    <w:name w:val="Balloon Text Char"/>
-    <w:basedOn w:val="DefaultParagraphFont"/>
-    <w:link w:val="BalloonText"/>
+  <w:style w:type="character" w:customStyle="1" w:styleId="TextedebullesCar">
+    <w:name w:val="Texte de bulles Car"/>
+    <w:basedOn w:val="Policepardfaut"/>
+    <w:link w:val="Textedebulles"/>
     <w:rsid w:val="00265744"/>
     <w:rPr>
       <w:rFonts w:ascii="Tahoma" w:hAnsi="Tahoma" w:cs="Tahoma"/>
@@ -14324,7 +14557,7 @@
       <w:lang w:val="fr-FR" w:eastAsia="fr-FR"/>
     </w:rPr>
   </w:style>
-  <w:style w:type="paragraph" w:styleId="ListParagraph">
+  <w:style w:type="paragraph" w:styleId="Paragraphedeliste">
     <w:name w:val="List Paragraph"/>
     <w:basedOn w:val="Normal"/>
     <w:uiPriority w:val="34"/>
@@ -14335,9 +14568,9 @@
       <w:contextualSpacing/>
     </w:pPr>
   </w:style>
-  <w:style w:type="table" w:styleId="GridTable4-Accent1">
+  <w:style w:type="table" w:styleId="TableauGrille4-Accentuation1">
     <w:name w:val="Grid Table 4 Accent 1"/>
-    <w:basedOn w:val="TableNormal"/>
+    <w:basedOn w:val="TableauNormal"/>
     <w:uiPriority w:val="49"/>
     <w:rsid w:val="003A4110"/>
     <w:tblPr>

</xml_diff>

<commit_message>
Modification de la sélection des langues + Ajout de la classe Teacher
</commit_message>
<xml_diff>
--- a/Documentation/Student Invaders v1.1 - SJM.docx
+++ b/Documentation/Student Invaders v1.1 - SJM.docx
@@ -3563,39 +3563,37 @@
           <w:szCs w:val="14"/>
         </w:rPr>
       </w:pPr>
-      <w:bookmarkStart w:id="4" w:name="_GoBack"/>
+    </w:p>
+    <w:p>
+      <w:pPr>
+        <w:pStyle w:val="Titre1"/>
+      </w:pPr>
+      <w:bookmarkStart w:id="4" w:name="_Toc499021836"/>
+      <w:r>
+        <w:t>Analyse</w:t>
+      </w:r>
+      <w:r>
+        <w:t xml:space="preserve"> / Conception</w:t>
+      </w:r>
       <w:bookmarkEnd w:id="4"/>
     </w:p>
     <w:p>
       <w:pPr>
-        <w:pStyle w:val="Titre1"/>
-      </w:pPr>
-      <w:bookmarkStart w:id="5" w:name="_Toc499021836"/>
-      <w:r>
-        <w:t>Analyse</w:t>
-      </w:r>
-      <w:r>
-        <w:t xml:space="preserve"> / Conception</w:t>
+        <w:pStyle w:val="Titre2"/>
+        <w:rPr>
+          <w:i w:val="0"/>
+          <w:iCs/>
+        </w:rPr>
+      </w:pPr>
+      <w:bookmarkStart w:id="5" w:name="_Toc499021837"/>
+      <w:r>
+        <w:rPr>
+          <w:i w:val="0"/>
+          <w:iCs/>
+        </w:rPr>
+        <w:t>Concept</w:t>
       </w:r>
       <w:bookmarkEnd w:id="5"/>
-    </w:p>
-    <w:p>
-      <w:pPr>
-        <w:pStyle w:val="Titre2"/>
-        <w:rPr>
-          <w:i w:val="0"/>
-          <w:iCs/>
-        </w:rPr>
-      </w:pPr>
-      <w:bookmarkStart w:id="6" w:name="_Toc499021837"/>
-      <w:r>
-        <w:rPr>
-          <w:i w:val="0"/>
-          <w:iCs/>
-        </w:rPr>
-        <w:t>Concept</w:t>
-      </w:r>
-      <w:bookmarkEnd w:id="6"/>
     </w:p>
     <w:p>
       <w:pPr>
@@ -4048,8 +4046,8 @@
           <w:iCs/>
         </w:rPr>
       </w:pPr>
-      <w:bookmarkStart w:id="7" w:name="_Toc71691012"/>
-      <w:bookmarkStart w:id="8" w:name="_Toc499021838"/>
+      <w:bookmarkStart w:id="6" w:name="_Toc71691012"/>
+      <w:bookmarkStart w:id="7" w:name="_Toc499021838"/>
       <w:r>
         <w:rPr>
           <w:i w:val="0"/>
@@ -4057,8 +4055,8 @@
         </w:rPr>
         <w:t>Stratégie de test</w:t>
       </w:r>
+      <w:bookmarkEnd w:id="6"/>
       <w:bookmarkEnd w:id="7"/>
-      <w:bookmarkEnd w:id="8"/>
     </w:p>
     <w:p/>
     <w:p>
@@ -4397,9 +4395,9 @@
           <w:iCs/>
         </w:rPr>
       </w:pPr>
-      <w:bookmarkStart w:id="9" w:name="_Toc25553310"/>
-      <w:bookmarkStart w:id="10" w:name="_Toc71691015"/>
-      <w:bookmarkStart w:id="11" w:name="_Toc499021839"/>
+      <w:bookmarkStart w:id="8" w:name="_Toc25553310"/>
+      <w:bookmarkStart w:id="9" w:name="_Toc71691015"/>
+      <w:bookmarkStart w:id="10" w:name="_Toc499021839"/>
       <w:r>
         <w:rPr>
           <w:rFonts w:cs="Arial"/>
@@ -4412,9 +4410,9 @@
         </w:rPr>
         <w:t>isques techniques</w:t>
       </w:r>
+      <w:bookmarkEnd w:id="8"/>
       <w:bookmarkEnd w:id="9"/>
       <w:bookmarkEnd w:id="10"/>
-      <w:bookmarkEnd w:id="11"/>
     </w:p>
     <w:p>
       <w:pPr>
@@ -4554,7 +4552,7 @@
           <w:iCs/>
         </w:rPr>
       </w:pPr>
-      <w:bookmarkStart w:id="12" w:name="_Toc499021840"/>
+      <w:bookmarkStart w:id="11" w:name="_Toc499021840"/>
       <w:r>
         <w:rPr>
           <w:i w:val="0"/>
@@ -4562,7 +4560,7 @@
         </w:rPr>
         <w:t>Planification</w:t>
       </w:r>
-      <w:bookmarkEnd w:id="12"/>
+      <w:bookmarkEnd w:id="11"/>
     </w:p>
     <w:p/>
     <w:p>
@@ -5083,9 +5081,9 @@
           <w:iCs/>
         </w:rPr>
       </w:pPr>
-      <w:bookmarkStart w:id="13" w:name="_Toc25553314"/>
-      <w:bookmarkStart w:id="14" w:name="_Toc71691019"/>
-      <w:bookmarkStart w:id="15" w:name="_Toc499021841"/>
+      <w:bookmarkStart w:id="12" w:name="_Toc25553314"/>
+      <w:bookmarkStart w:id="13" w:name="_Toc71691019"/>
+      <w:bookmarkStart w:id="14" w:name="_Toc499021841"/>
       <w:r>
         <w:rPr>
           <w:i w:val="0"/>
@@ -5093,9 +5091,9 @@
         </w:rPr>
         <w:t>Dossier de conception</w:t>
       </w:r>
+      <w:bookmarkEnd w:id="12"/>
       <w:bookmarkEnd w:id="13"/>
       <w:bookmarkEnd w:id="14"/>
-      <w:bookmarkEnd w:id="15"/>
     </w:p>
     <w:p>
       <w:pPr>
@@ -7421,6 +7419,8 @@
           <w:highlight w:val="yellow"/>
         </w:rPr>
       </w:pPr>
+      <w:bookmarkStart w:id="15" w:name="_GoBack"/>
+      <w:bookmarkEnd w:id="15"/>
     </w:p>
     <w:p>
       <w:pPr>
@@ -7430,10 +7430,17 @@
       </w:pPr>
     </w:p>
     <w:p>
-      <w:r>
+      <w:pPr>
         <w:rPr>
           <w:highlight w:val="yellow"/>
         </w:rPr>
+      </w:pPr>
+    </w:p>
+    <w:p>
+      <w:r>
+        <w:rPr>
+          <w:highlight w:val="yellow"/>
+        </w:rPr>
         <w:t>Eché</w:t>
       </w:r>
       <w:r>
@@ -7453,6 +7460,7 @@
         <w:rPr>
           <w:highlight w:val="yellow"/>
         </w:rPr>
+        <w:lastRenderedPageBreak/>
         <w:t>Donner un identifiant à chaque maquette et chaque scénario. Ce n’est pas nécessairement un chiffre, mais ça reste court et unique.</w:t>
       </w:r>
       <w:r>
@@ -7472,7 +7480,6 @@
         <w:rPr>
           <w:highlight w:val="yellow"/>
         </w:rPr>
-        <w:lastRenderedPageBreak/>
         <w:t>Format de scénario exemple</w:t>
       </w:r>
     </w:p>
@@ -8396,7 +8403,6 @@
                 <w:i/>
                 <w:highlight w:val="yellow"/>
               </w:rPr>
-              <w:lastRenderedPageBreak/>
               <w:t>Scénario</w:t>
             </w:r>
           </w:p>
@@ -9863,6 +9869,7 @@
           <w:rFonts w:cs="Arial"/>
           <w:i/>
         </w:rPr>
+        <w:lastRenderedPageBreak/>
         <w:t>Points positifs / négatifs</w:t>
       </w:r>
     </w:p>
@@ -9901,7 +9908,6 @@
           <w:rFonts w:cs="Arial"/>
           <w:i/>
         </w:rPr>
-        <w:lastRenderedPageBreak/>
         <w:t>Suites possibles pour le projet (évolutions &amp; améliorations)</w:t>
       </w:r>
     </w:p>
@@ -10589,7 +10595,7 @@
               <w:sz w:val="16"/>
               <w:szCs w:val="16"/>
             </w:rPr>
-            <w:t>8</w:t>
+            <w:t>15</w:t>
           </w:r>
           <w:r>
             <w:rPr>

</xml_diff>